<commit_message>
LAP22G87-79 # Report [Analysis]
</commit_message>
<xml_diff>
--- a/docs/Sprint4/RelatorioEsinf.docx
+++ b/docs/Sprint4/RelatorioEsinf.docx
@@ -4,7 +4,7 @@
   <w:body>
     <w:p>
       <w:pPr>
-        <w:pStyle w:val="Corpodetexto"/>
+        <w:pStyle w:val="BodyText"/>
         <w:rPr>
           <w:rFonts w:ascii="Times New Roman"/>
           <w:sz w:val="20"/>
@@ -15,7 +15,7 @@
     </w:p>
     <w:p>
       <w:pPr>
-        <w:pStyle w:val="Corpodetexto"/>
+        <w:pStyle w:val="BodyText"/>
         <w:rPr>
           <w:rFonts w:ascii="Times New Roman"/>
         </w:rPr>
@@ -23,7 +23,7 @@
     </w:p>
     <w:p>
       <w:pPr>
-        <w:pStyle w:val="Ttulo"/>
+        <w:pStyle w:val="Title"/>
         <w:spacing w:before="18"/>
         <w:ind w:right="1651"/>
       </w:pPr>
@@ -60,7 +60,7 @@
     </w:p>
     <w:p>
       <w:pPr>
-        <w:pStyle w:val="Corpodetexto"/>
+        <w:pStyle w:val="BodyText"/>
         <w:rPr>
           <w:b/>
           <w:sz w:val="20"/>
@@ -69,7 +69,7 @@
     </w:p>
     <w:p>
       <w:pPr>
-        <w:pStyle w:val="Corpodetexto"/>
+        <w:pStyle w:val="BodyText"/>
         <w:rPr>
           <w:b/>
           <w:sz w:val="20"/>
@@ -78,7 +78,7 @@
     </w:p>
     <w:p>
       <w:pPr>
-        <w:pStyle w:val="Corpodetexto"/>
+        <w:pStyle w:val="BodyText"/>
         <w:rPr>
           <w:b/>
           <w:sz w:val="20"/>
@@ -87,7 +87,7 @@
     </w:p>
     <w:p>
       <w:pPr>
-        <w:pStyle w:val="Corpodetexto"/>
+        <w:pStyle w:val="BodyText"/>
         <w:rPr>
           <w:b/>
           <w:sz w:val="20"/>
@@ -96,7 +96,7 @@
     </w:p>
     <w:p>
       <w:pPr>
-        <w:pStyle w:val="Corpodetexto"/>
+        <w:pStyle w:val="BodyText"/>
         <w:rPr>
           <w:b/>
           <w:sz w:val="20"/>
@@ -159,7 +159,7 @@
     </w:p>
     <w:p>
       <w:pPr>
-        <w:pStyle w:val="Corpodetexto"/>
+        <w:pStyle w:val="BodyText"/>
         <w:rPr>
           <w:b/>
           <w:sz w:val="20"/>
@@ -168,7 +168,7 @@
     </w:p>
     <w:p>
       <w:pPr>
-        <w:pStyle w:val="Corpodetexto"/>
+        <w:pStyle w:val="BodyText"/>
         <w:rPr>
           <w:b/>
           <w:sz w:val="20"/>
@@ -177,7 +177,7 @@
     </w:p>
     <w:p>
       <w:pPr>
-        <w:pStyle w:val="Corpodetexto"/>
+        <w:pStyle w:val="BodyText"/>
         <w:rPr>
           <w:b/>
           <w:sz w:val="20"/>
@@ -186,7 +186,7 @@
     </w:p>
     <w:p>
       <w:pPr>
-        <w:pStyle w:val="Corpodetexto"/>
+        <w:pStyle w:val="BodyText"/>
         <w:rPr>
           <w:b/>
           <w:sz w:val="20"/>
@@ -195,7 +195,7 @@
     </w:p>
     <w:p>
       <w:pPr>
-        <w:pStyle w:val="Corpodetexto"/>
+        <w:pStyle w:val="BodyText"/>
         <w:spacing w:before="8"/>
         <w:rPr>
           <w:b/>
@@ -205,7 +205,7 @@
     </w:p>
     <w:p>
       <w:pPr>
-        <w:pStyle w:val="Ttulo"/>
+        <w:pStyle w:val="Title"/>
       </w:pPr>
       <w:r>
         <w:t>Relatório</w:t>
@@ -281,7 +281,7 @@
     </w:p>
     <w:p>
       <w:pPr>
-        <w:pStyle w:val="Corpodetexto"/>
+        <w:pStyle w:val="BodyText"/>
         <w:rPr>
           <w:sz w:val="32"/>
         </w:rPr>
@@ -325,7 +325,7 @@
     </w:p>
     <w:p>
       <w:pPr>
-        <w:pStyle w:val="Corpodetexto"/>
+        <w:pStyle w:val="BodyText"/>
         <w:rPr>
           <w:sz w:val="32"/>
         </w:rPr>
@@ -333,7 +333,7 @@
     </w:p>
     <w:p>
       <w:pPr>
-        <w:pStyle w:val="Corpodetexto"/>
+        <w:pStyle w:val="BodyText"/>
         <w:spacing w:before="1"/>
         <w:rPr>
           <w:sz w:val="47"/>
@@ -382,20 +382,13 @@
       <w:pPr>
         <w:rPr>
           <w:sz w:val="20"/>
-          <w:lang w:val="pt-PT"/>
+          <w:lang w:val="en-US"/>
         </w:rPr>
       </w:pPr>
     </w:p>
     <w:sdt>
       <w:sdtPr>
-        <w:rPr>
-          <w:rFonts w:ascii="Calibri" w:eastAsia="Calibri" w:hAnsi="Calibri" w:cs="Calibri"/>
-          <w:color w:val="auto"/>
-          <w:sz w:val="22"/>
-          <w:szCs w:val="22"/>
-          <w:lang w:eastAsia="en-US"/>
-        </w:rPr>
-        <w:id w:val="531629082"/>
+        <w:id w:val="30694391"/>
         <w:docPartObj>
           <w:docPartGallery w:val="Table of Contents"/>
           <w:docPartUnique/>
@@ -407,15 +400,16 @@
           <w:b/>
           <w:bCs/>
           <w:noProof/>
+          <w:color w:val="auto"/>
           <w:sz w:val="24"/>
           <w:szCs w:val="24"/>
-          <w:lang w:eastAsia="en-GB"/>
+          <w:lang w:val="en-PT" w:eastAsia="en-GB"/>
         </w:rPr>
       </w:sdtEndPr>
       <w:sdtContent>
         <w:p>
           <w:pPr>
-            <w:pStyle w:val="Cabealhodondice"/>
+            <w:pStyle w:val="TOCHeading"/>
           </w:pPr>
           <w:proofErr w:type="spellStart"/>
           <w:r>
@@ -441,33 +435,56 @@
         </w:p>
         <w:p>
           <w:pPr>
-            <w:pStyle w:val="ndice1"/>
+            <w:pStyle w:val="TOC1"/>
             <w:tabs>
               <w:tab w:val="right" w:leader="dot" w:pos="9730"/>
             </w:tabs>
             <w:rPr>
-              <w:rFonts w:asciiTheme="minorHAnsi" w:eastAsiaTheme="minorEastAsia" w:hAnsiTheme="minorHAnsi" w:cstheme="minorBidi"/>
+              <w:rFonts w:eastAsiaTheme="minorEastAsia" w:cstheme="minorBidi"/>
               <w:noProof/>
-              <w:lang w:val="en-US"/>
             </w:rPr>
           </w:pPr>
           <w:r>
+            <w:rPr>
+              <w:b w:val="0"/>
+              <w:bCs w:val="0"/>
+            </w:rPr>
             <w:fldChar w:fldCharType="begin"/>
           </w:r>
           <w:r>
             <w:instrText xml:space="preserve"> TOC \o "1-3" \h \z \u </w:instrText>
           </w:r>
           <w:r>
+            <w:rPr>
+              <w:b w:val="0"/>
+              <w:bCs w:val="0"/>
+            </w:rPr>
             <w:fldChar w:fldCharType="separate"/>
           </w:r>
-          <w:hyperlink w:anchor="_Toc89629083" w:history="1">
+          <w:hyperlink w:anchor="_Toc93860848" w:history="1">
             <w:r>
               <w:rPr>
-                <w:rStyle w:val="Hiperligao"/>
+                <w:rStyle w:val="Hyperlink"/>
                 <w:noProof/>
                 <w:lang w:val="en-US"/>
               </w:rPr>
-              <w:t>US 201</w:t>
+              <w:t>US</w:t>
+            </w:r>
+            <w:r>
+              <w:rPr>
+                <w:rStyle w:val="Hyperlink"/>
+                <w:noProof/>
+                <w:lang w:val="en-US"/>
+              </w:rPr>
+              <w:t xml:space="preserve"> </w:t>
+            </w:r>
+            <w:r>
+              <w:rPr>
+                <w:rStyle w:val="Hyperlink"/>
+                <w:noProof/>
+                <w:lang w:val="en-US"/>
+              </w:rPr>
+              <w:t>401</w:t>
             </w:r>
             <w:r>
               <w:rPr>
@@ -488,7 +505,7 @@
                 <w:noProof/>
                 <w:webHidden/>
               </w:rPr>
-              <w:instrText xml:space="preserve"> PAGEREF _Toc89629083 \h </w:instrText>
+              <w:instrText xml:space="preserve"> PAGEREF _Toc93860848 \h </w:instrText>
             </w:r>
             <w:r>
               <w:rPr>
@@ -508,7 +525,7 @@
                 <w:noProof/>
                 <w:webHidden/>
               </w:rPr>
-              <w:t>4</w:t>
+              <w:t>3</w:t>
             </w:r>
             <w:r>
               <w:rPr>
@@ -521,22 +538,22 @@
         </w:p>
         <w:p>
           <w:pPr>
-            <w:pStyle w:val="ndice2"/>
+            <w:pStyle w:val="TOC2"/>
             <w:tabs>
               <w:tab w:val="right" w:leader="dot" w:pos="9730"/>
             </w:tabs>
             <w:rPr>
-              <w:rFonts w:asciiTheme="minorHAnsi" w:eastAsiaTheme="minorEastAsia" w:hAnsiTheme="minorHAnsi" w:cstheme="minorBidi"/>
+              <w:rFonts w:eastAsiaTheme="minorEastAsia" w:cstheme="minorBidi"/>
               <w:noProof/>
-              <w:lang w:val="en-US"/>
+              <w:sz w:val="24"/>
+              <w:szCs w:val="24"/>
             </w:rPr>
           </w:pPr>
-          <w:hyperlink w:anchor="_Toc89629084" w:history="1">
+          <w:hyperlink w:anchor="_Toc93860849" w:history="1">
             <w:r>
               <w:rPr>
-                <w:rStyle w:val="Hiperligao"/>
+                <w:rStyle w:val="Hyperlink"/>
                 <w:noProof/>
-                <w:lang w:val="en-US"/>
               </w:rPr>
               <w:t>Analise de complexidade</w:t>
             </w:r>
@@ -559,7 +576,93 @@
                 <w:noProof/>
                 <w:webHidden/>
               </w:rPr>
-              <w:instrText xml:space="preserve"> PAGEREF _Toc89629084 \h </w:instrText>
+              <w:instrText xml:space="preserve"> PAGEREF _Toc93860849 \h </w:instrText>
+            </w:r>
+            <w:r>
+              <w:rPr>
+                <w:noProof/>
+                <w:webHidden/>
+              </w:rPr>
+            </w:r>
+            <w:r>
+              <w:rPr>
+                <w:noProof/>
+                <w:webHidden/>
+              </w:rPr>
+              <w:fldChar w:fldCharType="separate"/>
+            </w:r>
+            <w:r>
+              <w:rPr>
+                <w:noProof/>
+                <w:webHidden/>
+              </w:rPr>
+              <w:t>6</w:t>
+            </w:r>
+            <w:r>
+              <w:rPr>
+                <w:noProof/>
+                <w:webHidden/>
+              </w:rPr>
+              <w:fldChar w:fldCharType="end"/>
+            </w:r>
+          </w:hyperlink>
+        </w:p>
+        <w:p>
+          <w:pPr>
+            <w:pStyle w:val="TOC1"/>
+            <w:tabs>
+              <w:tab w:val="right" w:leader="dot" w:pos="9730"/>
+            </w:tabs>
+            <w:rPr>
+              <w:rFonts w:eastAsiaTheme="minorEastAsia" w:cstheme="minorBidi"/>
+              <w:noProof/>
+            </w:rPr>
+          </w:pPr>
+          <w:hyperlink w:anchor="_Toc93860850" w:history="1">
+            <w:r>
+              <w:rPr>
+                <w:rStyle w:val="Hyperlink"/>
+                <w:noProof/>
+                <w:lang w:val="en-US"/>
+              </w:rPr>
+              <w:t xml:space="preserve">US </w:t>
+            </w:r>
+            <w:r>
+              <w:rPr>
+                <w:rStyle w:val="Hyperlink"/>
+                <w:noProof/>
+                <w:lang w:val="en-US"/>
+              </w:rPr>
+              <w:t>4</w:t>
+            </w:r>
+            <w:r>
+              <w:rPr>
+                <w:rStyle w:val="Hyperlink"/>
+                <w:noProof/>
+                <w:lang w:val="en-US"/>
+              </w:rPr>
+              <w:t>02</w:t>
+            </w:r>
+            <w:r>
+              <w:rPr>
+                <w:noProof/>
+                <w:webHidden/>
+              </w:rPr>
+              <w:tab/>
+            </w:r>
+            <w:r>
+              <w:rPr>
+                <w:noProof/>
+                <w:webHidden/>
+              </w:rPr>
+              <w:fldChar w:fldCharType="begin"/>
+            </w:r>
+            <w:r>
+              <w:rPr>
+                <w:noProof/>
+                <w:webHidden/>
+              </w:rPr>
+              <w:instrText xml:space="preserve"> PAGEREF _Toc93860850 \h </w:instrText>
             </w:r>
             <w:r>
               <w:rPr>
@@ -592,23 +695,24 @@
         </w:p>
         <w:p>
           <w:pPr>
-            <w:pStyle w:val="ndice1"/>
+            <w:pStyle w:val="TOC2"/>
             <w:tabs>
               <w:tab w:val="right" w:leader="dot" w:pos="9730"/>
             </w:tabs>
             <w:rPr>
-              <w:rFonts w:asciiTheme="minorHAnsi" w:eastAsiaTheme="minorEastAsia" w:hAnsiTheme="minorHAnsi" w:cstheme="minorBidi"/>
+              <w:rFonts w:eastAsiaTheme="minorEastAsia" w:cstheme="minorBidi"/>
               <w:noProof/>
-              <w:lang w:val="en-US"/>
+              <w:sz w:val="24"/>
+              <w:szCs w:val="24"/>
             </w:rPr>
           </w:pPr>
-          <w:hyperlink w:anchor="_Toc89629085" w:history="1">
+          <w:hyperlink w:anchor="_Toc93860851" w:history="1">
             <w:r>
               <w:rPr>
-                <w:rStyle w:val="Hiperligao"/>
+                <w:rStyle w:val="Hyperlink"/>
                 <w:noProof/>
               </w:rPr>
-              <w:t>US 202</w:t>
+              <w:t>Analise de complexidade</w:t>
             </w:r>
             <w:r>
               <w:rPr>
@@ -629,95 +733,7 @@
                 <w:noProof/>
                 <w:webHidden/>
               </w:rPr>
-              <w:instrText xml:space="preserve"> PAGEREF _Toc89629085 \h </w:instrText>
-            </w:r>
-            <w:r>
-              <w:rPr>
-                <w:noProof/>
-                <w:webHidden/>
-              </w:rPr>
-            </w:r>
-            <w:r>
-              <w:rPr>
-                <w:noProof/>
-                <w:webHidden/>
-              </w:rPr>
-              <w:fldChar w:fldCharType="separate"/>
-            </w:r>
-            <w:r>
-              <w:rPr>
-                <w:noProof/>
-                <w:webHidden/>
-              </w:rPr>
-              <w:t>8</w:t>
-            </w:r>
-            <w:r>
-              <w:rPr>
-                <w:noProof/>
-                <w:webHidden/>
-              </w:rPr>
-              <w:fldChar w:fldCharType="end"/>
-            </w:r>
-          </w:hyperlink>
-        </w:p>
-        <w:p>
-          <w:pPr>
-            <w:pStyle w:val="ndice2"/>
-            <w:tabs>
-              <w:tab w:val="right" w:leader="dot" w:pos="9730"/>
-            </w:tabs>
-            <w:rPr>
-              <w:rFonts w:asciiTheme="minorHAnsi" w:eastAsiaTheme="minorEastAsia" w:hAnsiTheme="minorHAnsi" w:cstheme="minorBidi"/>
-              <w:noProof/>
-              <w:lang w:val="en-US"/>
-            </w:rPr>
-          </w:pPr>
-          <w:hyperlink w:anchor="_Toc89629086" w:history="1">
-            <w:r>
-              <w:rPr>
-                <w:rStyle w:val="Hiperligao"/>
-                <w:noProof/>
-              </w:rPr>
-              <w:t xml:space="preserve">Analise de complexidade do método principal da </w:t>
-            </w:r>
-            <w:r>
-              <w:rPr>
-                <w:rStyle w:val="Hiperligao"/>
-                <w:i/>
-                <w:iCs/>
-                <w:noProof/>
-              </w:rPr>
-              <w:t xml:space="preserve">user </w:t>
-            </w:r>
-            <w:r>
-              <w:rPr>
-                <w:rStyle w:val="Hiperligao"/>
-                <w:i/>
-                <w:iCs/>
-                <w:noProof/>
-              </w:rPr>
-              <w:t>story</w:t>
-            </w:r>
-            <w:r>
-              <w:rPr>
-                <w:noProof/>
-                <w:webHidden/>
-              </w:rPr>
-              <w:tab/>
-            </w:r>
-            <w:r>
-              <w:rPr>
-                <w:noProof/>
-                <w:webHidden/>
-              </w:rPr>
-              <w:fldChar w:fldCharType="begin"/>
-            </w:r>
-            <w:r>
-              <w:rPr>
-                <w:noProof/>
-                <w:webHidden/>
-              </w:rPr>
-              <w:instrText xml:space="preserve"> PAGEREF _Toc89629086 \h </w:instrText>
+              <w:instrText xml:space="preserve"> PAGEREF _Toc93860851 \h </w:instrText>
             </w:r>
             <w:r>
               <w:rPr>
@@ -750,32 +766,23 @@
         </w:p>
         <w:p>
           <w:pPr>
-            <w:pStyle w:val="ndice2"/>
+            <w:pStyle w:val="TOC1"/>
             <w:tabs>
               <w:tab w:val="right" w:leader="dot" w:pos="9730"/>
             </w:tabs>
             <w:rPr>
-              <w:rFonts w:asciiTheme="minorHAnsi" w:eastAsiaTheme="minorEastAsia" w:hAnsiTheme="minorHAnsi" w:cstheme="minorBidi"/>
+              <w:rFonts w:eastAsiaTheme="minorEastAsia" w:cstheme="minorBidi"/>
               <w:noProof/>
-              <w:lang w:val="en-US"/>
             </w:rPr>
           </w:pPr>
-          <w:hyperlink w:anchor="_Toc89629087" w:history="1">
+          <w:hyperlink w:anchor="_Toc93860852" w:history="1">
             <w:r>
               <w:rPr>
-                <w:rStyle w:val="Hiperligao"/>
+                <w:rStyle w:val="Hyperlink"/>
                 <w:noProof/>
+                <w:lang w:val="en-GB"/>
               </w:rPr>
-              <w:t xml:space="preserve">Analise de complexidade do método </w:t>
-            </w:r>
-            <w:r>
-              <w:rPr>
-                <w:rStyle w:val="Hiperligao"/>
-                <w:i/>
-                <w:iCs/>
-                <w:noProof/>
-              </w:rPr>
-              <w:t>nearstPort</w:t>
+              <w:t>US 403</w:t>
             </w:r>
             <w:r>
               <w:rPr>
@@ -796,7 +803,116 @@
                 <w:noProof/>
                 <w:webHidden/>
               </w:rPr>
-              <w:instrText xml:space="preserve"> PAGEREF _Toc89629087 \h </w:instrText>
+              <w:instrText xml:space="preserve"> PAGEREF _Toc93860852 \h </w:instrText>
+            </w:r>
+            <w:r>
+              <w:rPr>
+                <w:noProof/>
+                <w:webHidden/>
+              </w:rPr>
+            </w:r>
+            <w:r>
+              <w:rPr>
+                <w:noProof/>
+                <w:webHidden/>
+              </w:rPr>
+              <w:fldChar w:fldCharType="separate"/>
+            </w:r>
+            <w:r>
+              <w:rPr>
+                <w:noProof/>
+                <w:webHidden/>
+              </w:rPr>
+              <w:t>10</w:t>
+            </w:r>
+            <w:r>
+              <w:rPr>
+                <w:noProof/>
+                <w:webHidden/>
+              </w:rPr>
+              <w:fldChar w:fldCharType="end"/>
+            </w:r>
+          </w:hyperlink>
+        </w:p>
+        <w:p>
+          <w:pPr>
+            <w:pStyle w:val="TOC1"/>
+            <w:tabs>
+              <w:tab w:val="right" w:leader="dot" w:pos="9730"/>
+            </w:tabs>
+            <w:rPr>
+              <w:rFonts w:eastAsiaTheme="minorEastAsia" w:cstheme="minorBidi"/>
+              <w:noProof/>
+            </w:rPr>
+          </w:pPr>
+          <w:hyperlink w:anchor="_Toc93860853" w:history="1">
+            <w:r>
+              <w:rPr>
+                <w:rStyle w:val="Hyperlink"/>
+                <w:noProof/>
+              </w:rPr>
+              <w:drawing>
+                <wp:inline distT="0" distB="0" distL="0" distR="0" wp14:anchorId="316C06B5" wp14:editId="184A17F0">
+                  <wp:extent cx="5146926" cy="4561952"/>
+                  <wp:effectExtent l="0" t="0" r="0" b="0"/>
+                  <wp:docPr id="5" name="Picture 5" descr="Text&#10;&#10;Description automatically generated"/>
+                  <wp:cNvGraphicFramePr>
+                    <a:graphicFrameLocks xmlns:a="http://schemas.openxmlformats.org/drawingml/2006/main" noChangeAspect="1"/>
+                  </wp:cNvGraphicFramePr>
+                  <a:graphic xmlns:a="http://schemas.openxmlformats.org/drawingml/2006/main">
+                    <a:graphicData uri="http://schemas.openxmlformats.org/drawingml/2006/picture">
+                      <pic:pic xmlns:pic="http://schemas.openxmlformats.org/drawingml/2006/picture">
+                        <pic:nvPicPr>
+                          <pic:cNvPr id="27" name="Picture 27" descr="Text&#10;&#10;Description automatically generated"/>
+                          <pic:cNvPicPr/>
+                        </pic:nvPicPr>
+                        <pic:blipFill>
+                          <a:blip r:embed="rId8" cstate="print">
+                            <a:extLst>
+                              <a:ext uri="{28A0092B-C50C-407E-A947-70E740481C1C}">
+                                <a14:useLocalDpi xmlns:a14="http://schemas.microsoft.com/office/drawing/2010/main" val="0"/>
+                              </a:ext>
+                            </a:extLst>
+                          </a:blip>
+                          <a:stretch>
+                            <a:fillRect/>
+                          </a:stretch>
+                        </pic:blipFill>
+                        <pic:spPr>
+                          <a:xfrm>
+                            <a:off x="0" y="0"/>
+                            <a:ext cx="5183555" cy="4594418"/>
+                          </a:xfrm>
+                          <a:prstGeom prst="rect">
+                            <a:avLst/>
+                          </a:prstGeom>
+                        </pic:spPr>
+                      </pic:pic>
+                    </a:graphicData>
+                  </a:graphic>
+                </wp:inline>
+              </w:drawing>
+            </w:r>
+            <w:r>
+              <w:rPr>
+                <w:noProof/>
+                <w:webHidden/>
+              </w:rPr>
+              <w:tab/>
+            </w:r>
+            <w:r>
+              <w:rPr>
+                <w:noProof/>
+                <w:webHidden/>
+              </w:rPr>
+              <w:fldChar w:fldCharType="begin"/>
+            </w:r>
+            <w:r>
+              <w:rPr>
+                <w:noProof/>
+                <w:webHidden/>
+              </w:rPr>
+              <w:instrText xml:space="preserve"> PAGEREF _Toc93860853 \h </w:instrText>
             </w:r>
             <w:r>
               <w:rPr>
@@ -829,32 +945,38 @@
         </w:p>
         <w:p>
           <w:pPr>
-            <w:pStyle w:val="ndice2"/>
+            <w:pStyle w:val="TOC2"/>
             <w:tabs>
               <w:tab w:val="right" w:leader="dot" w:pos="9730"/>
             </w:tabs>
             <w:rPr>
-              <w:rFonts w:asciiTheme="minorHAnsi" w:eastAsiaTheme="minorEastAsia" w:hAnsiTheme="minorHAnsi" w:cstheme="minorBidi"/>
+              <w:rFonts w:eastAsiaTheme="minorEastAsia" w:cstheme="minorBidi"/>
               <w:noProof/>
-              <w:lang w:val="en-US"/>
+              <w:sz w:val="24"/>
+              <w:szCs w:val="24"/>
             </w:rPr>
           </w:pPr>
-          <w:hyperlink w:anchor="_Toc89629088" w:history="1">
+          <w:hyperlink w:anchor="_Toc93860854" w:history="1">
             <w:r>
               <w:rPr>
-                <w:rStyle w:val="Hiperligao"/>
+                <w:rStyle w:val="Hyperlink"/>
                 <w:noProof/>
               </w:rPr>
-              <w:t xml:space="preserve">Analise de complexidade do método </w:t>
+              <w:t>Analise de comp</w:t>
             </w:r>
             <w:r>
               <w:rPr>
-                <w:rStyle w:val="Hiperligao"/>
-                <w:i/>
-                <w:iCs/>
+                <w:rStyle w:val="Hyperlink"/>
                 <w:noProof/>
               </w:rPr>
-              <w:t>findNearestNeighbour</w:t>
+              <w:t>l</w:t>
+            </w:r>
+            <w:r>
+              <w:rPr>
+                <w:rStyle w:val="Hyperlink"/>
+                <w:noProof/>
+              </w:rPr>
+              <w:t>exidade</w:t>
             </w:r>
             <w:r>
               <w:rPr>
@@ -875,7 +997,7 @@
                 <w:noProof/>
                 <w:webHidden/>
               </w:rPr>
-              <w:instrText xml:space="preserve"> PAGEREF _Toc89629088 \h </w:instrText>
+              <w:instrText xml:space="preserve"> PAGEREF _Toc93860854 \h </w:instrText>
             </w:r>
             <w:r>
               <w:rPr>
@@ -895,7 +1017,7 @@
                 <w:noProof/>
                 <w:webHidden/>
               </w:rPr>
-              <w:t>11</w:t>
+              <w:t>12</w:t>
             </w:r>
             <w:r>
               <w:rPr>
@@ -925,24 +1047,49 @@
           <w:lang w:val="en-US"/>
         </w:rPr>
       </w:pPr>
-    </w:p>
-    <w:p>
-      <w:pPr>
+      <w:r>
         <w:rPr>
           <w:sz w:val="20"/>
           <w:lang w:val="en-US"/>
         </w:rPr>
-      </w:pPr>
-      <w:r>
+        <w:br w:type="page"/>
+      </w:r>
+    </w:p>
+    <w:p>
+      <w:pPr>
         <w:rPr>
           <w:sz w:val="20"/>
           <w:lang w:val="en-US"/>
         </w:rPr>
-        <w:br w:type="page"/>
-      </w:r>
-    </w:p>
-    <w:p>
-      <w:pPr>
+      </w:pPr>
+    </w:p>
+    <w:p>
+      <w:pPr>
+        <w:pStyle w:val="Heading1"/>
+        <w:rPr>
+          <w:lang w:val="en-US"/>
+        </w:rPr>
+      </w:pPr>
+      <w:bookmarkStart w:id="1" w:name="_Toc89629083"/>
+      <w:bookmarkStart w:id="2" w:name="_Toc93860848"/>
+      <w:r>
+        <w:rPr>
+          <w:lang w:val="en-US"/>
+        </w:rPr>
+        <w:t xml:space="preserve">US </w:t>
+      </w:r>
+      <w:bookmarkEnd w:id="1"/>
+      <w:r>
+        <w:rPr>
+          <w:lang w:val="en-US"/>
+        </w:rPr>
+        <w:t>401</w:t>
+      </w:r>
+      <w:bookmarkEnd w:id="2"/>
+    </w:p>
+    <w:p>
+      <w:pPr>
+        <w:pStyle w:val="BodyText"/>
         <w:rPr>
           <w:sz w:val="20"/>
           <w:lang w:val="en-US"/>
@@ -951,138 +1098,26 @@
     </w:p>
     <w:p>
       <w:pPr>
-        <w:pStyle w:val="Ttulo1"/>
-      </w:pPr>
-      <w:bookmarkStart w:id="1" w:name="_Toc89629083"/>
-      <w:r>
-        <w:t xml:space="preserve">US </w:t>
-      </w:r>
-      <w:bookmarkEnd w:id="1"/>
-      <w:r>
-        <w:t>401</w:t>
-      </w:r>
-    </w:p>
-    <w:p>
-      <w:pPr>
-        <w:pStyle w:val="Corpodetexto"/>
-        <w:rPr>
-          <w:sz w:val="20"/>
-          <w:lang w:val="en-US"/>
-        </w:rPr>
-      </w:pPr>
-    </w:p>
-    <w:p>
-      <w:pPr>
-        <w:pStyle w:val="Corpodetexto"/>
+        <w:pStyle w:val="BodyText"/>
         <w:ind w:firstLine="720"/>
-      </w:pPr>
-      <w:r>
-        <w:t xml:space="preserve">As a </w:t>
-      </w:r>
-      <w:proofErr w:type="spellStart"/>
-      <w:r>
-        <w:t>Traffic</w:t>
-      </w:r>
-      <w:proofErr w:type="spellEnd"/>
-      <w:r>
-        <w:t xml:space="preserve"> manager I </w:t>
-      </w:r>
-      <w:proofErr w:type="spellStart"/>
-      <w:r>
-        <w:t>wish</w:t>
-      </w:r>
-      <w:proofErr w:type="spellEnd"/>
-      <w:r>
-        <w:t xml:space="preserve"> to </w:t>
-      </w:r>
-      <w:proofErr w:type="spellStart"/>
-      <w:r>
-        <w:t>know</w:t>
-      </w:r>
-      <w:proofErr w:type="spellEnd"/>
-      <w:r>
-        <w:t xml:space="preserve"> </w:t>
-      </w:r>
-      <w:proofErr w:type="spellStart"/>
-      <w:r>
-        <w:t>which</w:t>
-      </w:r>
-      <w:proofErr w:type="spellEnd"/>
-      <w:r>
-        <w:t xml:space="preserve"> </w:t>
-      </w:r>
-      <w:proofErr w:type="spellStart"/>
-      <w:r>
-        <w:t>ports</w:t>
-      </w:r>
-      <w:proofErr w:type="spellEnd"/>
-      <w:r>
-        <w:t xml:space="preserve"> are more </w:t>
-      </w:r>
-      <w:proofErr w:type="spellStart"/>
-      <w:r>
-        <w:t>critical</w:t>
-      </w:r>
-      <w:proofErr w:type="spellEnd"/>
-      <w:r>
-        <w:t xml:space="preserve"> (</w:t>
-      </w:r>
-      <w:proofErr w:type="spellStart"/>
-      <w:r>
-        <w:t>have</w:t>
-      </w:r>
-      <w:proofErr w:type="spellEnd"/>
-      <w:r>
-        <w:t xml:space="preserve"> </w:t>
-      </w:r>
-      <w:proofErr w:type="spellStart"/>
-      <w:r>
-        <w:t>greater</w:t>
-      </w:r>
-      <w:proofErr w:type="spellEnd"/>
-      <w:r>
-        <w:t xml:space="preserve"> </w:t>
-      </w:r>
-      <w:proofErr w:type="spellStart"/>
-      <w:r>
-        <w:t>centrality</w:t>
-      </w:r>
-      <w:proofErr w:type="spellEnd"/>
-      <w:r>
-        <w:t xml:space="preserve">) in </w:t>
-      </w:r>
-      <w:proofErr w:type="spellStart"/>
-      <w:r>
-        <w:t>this</w:t>
-      </w:r>
-      <w:proofErr w:type="spellEnd"/>
-      <w:r>
-        <w:t xml:space="preserve"> </w:t>
-      </w:r>
-      <w:proofErr w:type="spellStart"/>
-      <w:r>
-        <w:t>freight</w:t>
-      </w:r>
-      <w:proofErr w:type="spellEnd"/>
-      <w:r>
-        <w:t xml:space="preserve"> network.</w:t>
-      </w:r>
-    </w:p>
-    <w:p>
-      <w:pPr>
-        <w:pStyle w:val="Corpodetexto"/>
+        <w:rPr>
+          <w:lang w:val="en-US"/>
+        </w:rPr>
+      </w:pPr>
+      <w:r>
+        <w:rPr>
+          <w:lang w:val="en-US"/>
+        </w:rPr>
+        <w:t>As a Traffic manager I wish to know which ports are more critical (have greater centrality) in this freight network.</w:t>
+      </w:r>
+    </w:p>
+    <w:p>
+      <w:pPr>
+        <w:pStyle w:val="BodyText"/>
         <w:ind w:firstLine="720"/>
       </w:pPr>
       <w:r>
-        <w:t xml:space="preserve">Nesta </w:t>
-      </w:r>
-      <w:proofErr w:type="spellStart"/>
-      <w:r>
-        <w:t>User</w:t>
-      </w:r>
-      <w:proofErr w:type="spellEnd"/>
-      <w:r>
-        <w:t xml:space="preserve"> </w:t>
+        <w:t xml:space="preserve">Nesta User </w:t>
       </w:r>
       <w:proofErr w:type="spellStart"/>
       <w:r>
@@ -1110,12 +1145,12 @@
     </w:p>
     <w:p>
       <w:pPr>
-        <w:pStyle w:val="Corpodetexto"/>
-      </w:pPr>
-    </w:p>
-    <w:p>
-      <w:pPr>
-        <w:pStyle w:val="Corpodetexto"/>
+        <w:pStyle w:val="BodyText"/>
+      </w:pPr>
+    </w:p>
+    <w:p>
+      <w:pPr>
+        <w:pStyle w:val="BodyText"/>
         <w:ind w:firstLine="720"/>
       </w:pPr>
       <w:r>
@@ -1163,7 +1198,7 @@
     </w:p>
     <w:p>
       <w:pPr>
-        <w:pStyle w:val="Corpodetexto"/>
+        <w:pStyle w:val="BodyText"/>
         <w:rPr>
           <w:sz w:val="22"/>
           <w:szCs w:val="22"/>
@@ -1172,7 +1207,7 @@
     </w:p>
     <w:p>
       <w:pPr>
-        <w:pStyle w:val="Corpodetexto"/>
+        <w:pStyle w:val="BodyText"/>
         <w:keepNext/>
       </w:pPr>
       <w:r>
@@ -1197,7 +1232,7 @@
                     <pic:cNvPicPr/>
                   </pic:nvPicPr>
                   <pic:blipFill>
-                    <a:blip r:embed="rId8"/>
+                    <a:blip r:embed="rId9"/>
                     <a:stretch>
                       <a:fillRect/>
                     </a:stretch>
@@ -1220,7 +1255,7 @@
     </w:p>
     <w:p>
       <w:pPr>
-        <w:pStyle w:val="Legenda"/>
+        <w:pStyle w:val="Caption"/>
         <w:jc w:val="both"/>
         <w:rPr>
           <w:sz w:val="22"/>
@@ -1295,7 +1330,7 @@
     </w:p>
     <w:p>
       <w:pPr>
-        <w:pStyle w:val="Corpodetexto"/>
+        <w:pStyle w:val="BodyText"/>
         <w:rPr>
           <w:sz w:val="20"/>
           <w:lang w:val="en-GB"/>
@@ -1304,7 +1339,7 @@
     </w:p>
     <w:p>
       <w:pPr>
-        <w:pStyle w:val="Corpodetexto"/>
+        <w:pStyle w:val="BodyText"/>
         <w:rPr>
           <w:sz w:val="22"/>
           <w:szCs w:val="22"/>
@@ -1314,9 +1349,12 @@
     </w:p>
     <w:p>
       <w:pPr>
-        <w:pStyle w:val="Legenda"/>
-      </w:pPr>
-      <w:r>
+        <w:pStyle w:val="Caption"/>
+      </w:pPr>
+      <w:r>
+        <w:rPr>
+          <w:noProof/>
+        </w:rPr>
         <w:drawing>
           <wp:inline distT="0" distB="0" distL="0" distR="0" wp14:anchorId="7FD4C264" wp14:editId="35CA9AA5">
             <wp:extent cx="6184900" cy="5768975"/>
@@ -1333,7 +1371,7 @@
                     <pic:cNvPicPr/>
                   </pic:nvPicPr>
                   <pic:blipFill>
-                    <a:blip r:embed="rId9"/>
+                    <a:blip r:embed="rId10"/>
                     <a:stretch>
                       <a:fillRect/>
                     </a:stretch>
@@ -1396,7 +1434,7 @@
     </w:p>
     <w:p>
       <w:pPr>
-        <w:pStyle w:val="Corpodetexto"/>
+        <w:pStyle w:val="BodyText"/>
         <w:spacing w:before="9"/>
         <w:rPr>
           <w:sz w:val="19"/>
@@ -1405,12 +1443,13 @@
     </w:p>
     <w:p>
       <w:pPr>
-        <w:pStyle w:val="Corpodetexto"/>
+        <w:pStyle w:val="BodyText"/>
         <w:keepNext/>
         <w:spacing w:before="9"/>
       </w:pPr>
       <w:r>
         <w:rPr>
+          <w:noProof/>
           <w:sz w:val="19"/>
         </w:rPr>
         <w:lastRenderedPageBreak/>
@@ -1430,7 +1469,7 @@
                     <pic:cNvPicPr/>
                   </pic:nvPicPr>
                   <pic:blipFill>
-                    <a:blip r:embed="rId10"/>
+                    <a:blip r:embed="rId11"/>
                     <a:stretch>
                       <a:fillRect/>
                     </a:stretch>
@@ -1453,7 +1492,7 @@
     </w:p>
     <w:p>
       <w:pPr>
-        <w:pStyle w:val="Legenda"/>
+        <w:pStyle w:val="Caption"/>
         <w:jc w:val="both"/>
       </w:pPr>
       <w:r>
@@ -1478,17 +1517,11 @@
         <w:fldChar w:fldCharType="end"/>
       </w:r>
       <w:r>
-        <w:t xml:space="preserve"> - </w:t>
-      </w:r>
-      <w:r>
-        <w:t xml:space="preserve">Método </w:t>
-      </w:r>
-      <w:proofErr w:type="spellStart"/>
-      <w:r>
-        <w:t>shorstPath</w:t>
-      </w:r>
-      <w:r>
-        <w:t>Dijkstra</w:t>
+        <w:t xml:space="preserve"> - Método </w:t>
+      </w:r>
+      <w:proofErr w:type="spellStart"/>
+      <w:r>
+        <w:t>shorstPathDijkstra</w:t>
       </w:r>
       <w:proofErr w:type="spellEnd"/>
       <w:r>
@@ -1502,7 +1535,7 @@
     </w:p>
     <w:p>
       <w:pPr>
-        <w:pStyle w:val="Corpodetexto"/>
+        <w:pStyle w:val="BodyText"/>
         <w:spacing w:before="9"/>
         <w:rPr>
           <w:sz w:val="19"/>
@@ -1510,6 +1543,7 @@
       </w:pPr>
       <w:r>
         <w:rPr>
+          <w:noProof/>
           <w:sz w:val="19"/>
         </w:rPr>
         <w:drawing>
@@ -1528,7 +1562,7 @@
                     <pic:cNvPicPr/>
                   </pic:nvPicPr>
                   <pic:blipFill>
-                    <a:blip r:embed="rId11"/>
+                    <a:blip r:embed="rId12"/>
                     <a:stretch>
                       <a:fillRect/>
                     </a:stretch>
@@ -1551,7 +1585,7 @@
     </w:p>
     <w:p>
       <w:pPr>
-        <w:pStyle w:val="Legenda"/>
+        <w:pStyle w:val="Caption"/>
         <w:rPr>
           <w:sz w:val="19"/>
         </w:rPr>
@@ -1596,7 +1630,7 @@
     </w:p>
     <w:p>
       <w:pPr>
-        <w:pStyle w:val="Corpodetexto"/>
+        <w:pStyle w:val="BodyText"/>
         <w:spacing w:before="9"/>
         <w:rPr>
           <w:sz w:val="19"/>
@@ -1605,12 +1639,13 @@
     </w:p>
     <w:p>
       <w:pPr>
-        <w:pStyle w:val="Corpodetexto"/>
+        <w:pStyle w:val="BodyText"/>
         <w:keepNext/>
         <w:spacing w:before="9"/>
       </w:pPr>
       <w:r>
         <w:rPr>
+          <w:noProof/>
           <w:sz w:val="19"/>
         </w:rPr>
         <w:lastRenderedPageBreak/>
@@ -1630,7 +1665,7 @@
                     <pic:cNvPicPr/>
                   </pic:nvPicPr>
                   <pic:blipFill>
-                    <a:blip r:embed="rId12"/>
+                    <a:blip r:embed="rId13"/>
                     <a:stretch>
                       <a:fillRect/>
                     </a:stretch>
@@ -1653,7 +1688,7 @@
     </w:p>
     <w:p>
       <w:pPr>
-        <w:pStyle w:val="Legenda"/>
+        <w:pStyle w:val="Caption"/>
         <w:jc w:val="both"/>
       </w:pPr>
       <w:r>
@@ -1696,7 +1731,7 @@
     </w:p>
     <w:p>
       <w:pPr>
-        <w:pStyle w:val="Corpodetexto"/>
+        <w:pStyle w:val="BodyText"/>
         <w:spacing w:before="9"/>
         <w:rPr>
           <w:sz w:val="19"/>
@@ -1705,7 +1740,7 @@
     </w:p>
     <w:p>
       <w:pPr>
-        <w:pStyle w:val="Corpodetexto"/>
+        <w:pStyle w:val="BodyText"/>
         <w:spacing w:before="9"/>
         <w:rPr>
           <w:sz w:val="19"/>
@@ -1714,20 +1749,22 @@
     </w:p>
     <w:p>
       <w:pPr>
-        <w:pStyle w:val="Ttulo2"/>
-      </w:pPr>
-      <w:bookmarkStart w:id="2" w:name="_Toc89629084"/>
+        <w:pStyle w:val="Heading2"/>
+      </w:pPr>
+      <w:bookmarkStart w:id="3" w:name="_Toc89629084"/>
+      <w:bookmarkStart w:id="4" w:name="_Toc93860849"/>
       <w:r>
         <w:t xml:space="preserve">Analise de </w:t>
       </w:r>
       <w:r>
         <w:t>complexidade</w:t>
       </w:r>
-      <w:bookmarkEnd w:id="2"/>
-    </w:p>
-    <w:p>
-      <w:pPr>
-        <w:pStyle w:val="Corpodetexto"/>
+      <w:bookmarkEnd w:id="3"/>
+      <w:bookmarkEnd w:id="4"/>
+    </w:p>
+    <w:p>
+      <w:pPr>
+        <w:pStyle w:val="BodyText"/>
         <w:ind w:firstLine="720"/>
       </w:pPr>
       <w:r>
@@ -1745,7 +1782,7 @@
     </w:p>
     <w:p>
       <w:pPr>
-        <w:pStyle w:val="Corpodetexto"/>
+        <w:pStyle w:val="BodyText"/>
       </w:pPr>
       <w:r>
         <w:tab/>
@@ -1775,7 +1812,7 @@
     </w:p>
     <w:p>
       <w:pPr>
-        <w:pStyle w:val="Corpodetexto"/>
+        <w:pStyle w:val="BodyText"/>
       </w:pPr>
       <w:r>
         <w:tab/>
@@ -1829,7 +1866,7 @@
     </w:p>
     <w:p>
       <w:pPr>
-        <w:pStyle w:val="Corpodetexto"/>
+        <w:pStyle w:val="BodyText"/>
       </w:pPr>
       <w:r>
         <w:tab/>
@@ -1841,17 +1878,28 @@
           <w:i/>
           <w:iCs/>
         </w:rPr>
-        <w:t>shorstPathDijkstra</w:t>
+        <w:t>short</w:t>
+      </w:r>
+      <w:r>
+        <w:rPr>
+          <w:i/>
+          <w:iCs/>
+        </w:rPr>
+        <w:t>est</w:t>
+      </w:r>
+      <w:r>
+        <w:rPr>
+          <w:i/>
+          <w:iCs/>
+        </w:rPr>
+        <w:t>PathDijkstra</w:t>
       </w:r>
       <w:proofErr w:type="spellEnd"/>
       <w:r>
         <w:t xml:space="preserve"> </w:t>
       </w:r>
       <w:r>
-        <w:t xml:space="preserve">é constituído por </w:t>
-      </w:r>
-      <w:r>
-        <w:t xml:space="preserve">dois ciclos encadeados logo tem complexidade de </w:t>
+        <w:t xml:space="preserve">é constituído por dois ciclos encadeados logo tem complexidade de </w:t>
       </w:r>
       <w:r>
         <w:t>O(n</w:t>
@@ -1871,7 +1919,7 @@
     </w:p>
     <w:p>
       <w:pPr>
-        <w:pStyle w:val="Corpodetexto"/>
+        <w:pStyle w:val="BodyText"/>
       </w:pPr>
       <w:r>
         <w:tab/>
@@ -1883,35 +1931,74 @@
           <w:i/>
           <w:iCs/>
         </w:rPr>
-        <w:t>shorstsPaths</w:t>
-      </w:r>
-      <w:proofErr w:type="spellEnd"/>
-      <w:r>
-        <w:t xml:space="preserve"> </w:t>
-      </w:r>
-      <w:r>
-        <w:t xml:space="preserve">é constituído por </w:t>
-      </w:r>
-      <w:r>
-        <w:t xml:space="preserve">pelo método </w:t>
-      </w:r>
-      <w:proofErr w:type="spellStart"/>
+        <w:t>short</w:t>
+      </w:r>
       <w:r>
         <w:rPr>
           <w:i/>
           <w:iCs/>
         </w:rPr>
-        <w:t>shorstPathDijkstra</w:t>
-      </w:r>
-      <w:proofErr w:type="spellEnd"/>
+        <w:t>e</w:t>
+      </w:r>
       <w:r>
         <w:rPr>
           <w:i/>
           <w:iCs/>
         </w:rPr>
+        <w:t>s</w:t>
+      </w:r>
+      <w:r>
+        <w:rPr>
+          <w:i/>
+          <w:iCs/>
+        </w:rPr>
+        <w:t>t</w:t>
+      </w:r>
+      <w:r>
+        <w:rPr>
+          <w:i/>
+          <w:iCs/>
+        </w:rPr>
+        <w:t>Paths</w:t>
+      </w:r>
+      <w:proofErr w:type="spellEnd"/>
+      <w:r>
         <w:t xml:space="preserve"> </w:t>
       </w:r>
       <w:r>
+        <w:t xml:space="preserve">é constituído por pelo método </w:t>
+      </w:r>
+      <w:proofErr w:type="spellStart"/>
+      <w:r>
+        <w:rPr>
+          <w:i/>
+          <w:iCs/>
+        </w:rPr>
+        <w:t>short</w:t>
+      </w:r>
+      <w:r>
+        <w:rPr>
+          <w:i/>
+          <w:iCs/>
+        </w:rPr>
+        <w:t>est</w:t>
+      </w:r>
+      <w:r>
+        <w:rPr>
+          <w:i/>
+          <w:iCs/>
+        </w:rPr>
+        <w:t>PathDijkstra</w:t>
+      </w:r>
+      <w:proofErr w:type="spellEnd"/>
+      <w:r>
+        <w:rPr>
+          <w:i/>
+          <w:iCs/>
+        </w:rPr>
+        <w:t xml:space="preserve"> </w:t>
+      </w:r>
+      <w:r>
         <w:t xml:space="preserve">e de seguida um ciclo com a invocação do método </w:t>
       </w:r>
       <w:proofErr w:type="spellStart"/>
@@ -1957,7 +2044,7 @@
     </w:p>
     <w:p>
       <w:pPr>
-        <w:pStyle w:val="Corpodetexto"/>
+        <w:pStyle w:val="BodyText"/>
       </w:pPr>
       <w:r>
         <w:tab/>
@@ -1980,21 +2067,21 @@
         <w:t xml:space="preserve"> </w:t>
       </w:r>
       <w:r>
-        <w:t>é constituído por</w:t>
-      </w:r>
-      <w:r>
-        <w:t xml:space="preserve"> um ciclo e dentro desse ciclo é invocado o método </w:t>
-      </w:r>
-      <w:proofErr w:type="spellStart"/>
-      <w:r>
-        <w:t>shortsPaths</w:t>
-      </w:r>
-      <w:proofErr w:type="spellEnd"/>
-      <w:r>
-        <w:t xml:space="preserve"> e ainda desse mesmo ciclo são chamados mais 2 ciclos encadeados</w:t>
-      </w:r>
-      <w:r>
-        <w:t xml:space="preserve"> logo tem complexidade de</w:t>
+        <w:t xml:space="preserve">é constituído por um ciclo e dentro desse ciclo é invocado o método </w:t>
+      </w:r>
+      <w:proofErr w:type="spellStart"/>
+      <w:r>
+        <w:t>short</w:t>
+      </w:r>
+      <w:r>
+        <w:t>est</w:t>
+      </w:r>
+      <w:r>
+        <w:t>Paths</w:t>
+      </w:r>
+      <w:proofErr w:type="spellEnd"/>
+      <w:r>
+        <w:t xml:space="preserve"> e ainda desse mesmo ciclo são chamados mais 2 ciclos encadeados logo tem complexidade de</w:t>
       </w:r>
       <w:r>
         <w:t xml:space="preserve"> </w:t>
@@ -2058,7 +2145,7 @@
     </w:p>
     <w:p>
       <w:pPr>
-        <w:pStyle w:val="Corpodetexto"/>
+        <w:pStyle w:val="BodyText"/>
       </w:pPr>
       <w:r>
         <w:tab/>
@@ -2094,7 +2181,7 @@
     </w:p>
     <w:p>
       <w:pPr>
-        <w:pStyle w:val="Corpodetexto"/>
+        <w:pStyle w:val="BodyText"/>
         <w:rPr>
           <w:sz w:val="19"/>
         </w:rPr>
@@ -2117,7 +2204,7 @@
     </w:p>
     <w:p>
       <w:pPr>
-        <w:pStyle w:val="Corpodetexto"/>
+        <w:pStyle w:val="BodyText"/>
         <w:spacing w:before="9"/>
         <w:rPr>
           <w:sz w:val="19"/>
@@ -2126,49 +2213,59 @@
     </w:p>
     <w:p>
       <w:pPr>
-        <w:pStyle w:val="Ttulo1"/>
+        <w:pStyle w:val="Heading1"/>
         <w:rPr>
           <w:u w:val="none"/>
-        </w:rPr>
-      </w:pPr>
-      <w:bookmarkStart w:id="3" w:name="_Toc89629085"/>
-      <w:r>
-        <w:t xml:space="preserve">US </w:t>
-      </w:r>
-      <w:r>
-        <w:t>402</w:t>
-      </w:r>
-      <w:bookmarkEnd w:id="3"/>
-    </w:p>
-    <w:p>
-      <w:pPr>
-        <w:pStyle w:val="Corpodetexto"/>
+          <w:lang w:val="en-US"/>
+        </w:rPr>
+      </w:pPr>
+      <w:bookmarkStart w:id="5" w:name="_Toc89629085"/>
+      <w:bookmarkStart w:id="6" w:name="_Toc93860850"/>
+      <w:r>
+        <w:rPr>
+          <w:lang w:val="en-US"/>
+        </w:rPr>
+        <w:t>US 402</w:t>
+      </w:r>
+      <w:bookmarkEnd w:id="5"/>
+      <w:bookmarkEnd w:id="6"/>
+    </w:p>
+    <w:p>
+      <w:pPr>
+        <w:pStyle w:val="BodyText"/>
         <w:spacing w:before="9"/>
         <w:rPr>
           <w:sz w:val="19"/>
-        </w:rPr>
-      </w:pPr>
-    </w:p>
-    <w:p>
-      <w:pPr>
-        <w:pStyle w:val="Corpodetexto"/>
+          <w:lang w:val="en-US"/>
+        </w:rPr>
+      </w:pPr>
+    </w:p>
+    <w:p>
+      <w:pPr>
+        <w:pStyle w:val="BodyText"/>
         <w:ind w:firstLine="100"/>
-      </w:pPr>
-      <w:r>
+        <w:rPr>
+          <w:lang w:val="en-US"/>
+        </w:rPr>
+      </w:pPr>
+      <w:r>
+        <w:rPr>
+          <w:lang w:val="en-US"/>
+        </w:rPr>
         <w:t>As a Traffic manager I wish to know the shortest path between two locals (city and/or port).</w:t>
       </w:r>
     </w:p>
     <w:p>
       <w:pPr>
-        <w:pStyle w:val="Corpodetexto"/>
-        <w:rPr>
-          <w:lang/>
-        </w:rPr>
-      </w:pPr>
-    </w:p>
-    <w:p>
-      <w:pPr>
-        <w:pStyle w:val="Corpodetexto"/>
+        <w:pStyle w:val="BodyText"/>
+        <w:rPr>
+          <w:lang w:val="en-US"/>
+        </w:rPr>
+      </w:pPr>
+    </w:p>
+    <w:p>
+      <w:pPr>
+        <w:pStyle w:val="BodyText"/>
         <w:ind w:firstLine="100"/>
       </w:pPr>
       <w:r>
@@ -2217,25 +2314,25 @@
     </w:p>
     <w:p>
       <w:pPr>
-        <w:pStyle w:val="Corpodetexto"/>
+        <w:pStyle w:val="BodyText"/>
         <w:ind w:firstLine="720"/>
       </w:pPr>
     </w:p>
     <w:p>
       <w:pPr>
-        <w:pStyle w:val="Corpodetexto"/>
+        <w:pStyle w:val="BodyText"/>
         <w:ind w:firstLine="720"/>
       </w:pPr>
     </w:p>
     <w:p>
       <w:pPr>
-        <w:pStyle w:val="Corpodetexto"/>
+        <w:pStyle w:val="BodyText"/>
         <w:ind w:firstLine="720"/>
       </w:pPr>
     </w:p>
     <w:p>
       <w:pPr>
-        <w:pStyle w:val="Corpodetexto"/>
+        <w:pStyle w:val="BodyText"/>
         <w:keepNext/>
         <w:ind w:firstLine="720"/>
       </w:pPr>
@@ -2259,7 +2356,7 @@
                     <pic:cNvPicPr/>
                   </pic:nvPicPr>
                   <pic:blipFill>
-                    <a:blip r:embed="rId13" cstate="print">
+                    <a:blip r:embed="rId14" cstate="print">
                       <a:extLst>
                         <a:ext uri="{28A0092B-C50C-407E-A947-70E740481C1C}">
                           <a14:useLocalDpi xmlns:a14="http://schemas.microsoft.com/office/drawing/2010/main" val="0"/>
@@ -2288,7 +2385,7 @@
     </w:p>
     <w:p>
       <w:pPr>
-        <w:pStyle w:val="Legenda"/>
+        <w:pStyle w:val="Caption"/>
         <w:jc w:val="both"/>
         <w:rPr>
           <w:lang w:val="en-US"/>
@@ -2361,7 +2458,7 @@
     </w:p>
     <w:p>
       <w:pPr>
-        <w:pStyle w:val="Legenda"/>
+        <w:pStyle w:val="Caption"/>
         <w:keepNext/>
         <w:rPr>
           <w:lang w:val="en-US"/>
@@ -2395,7 +2492,7 @@
                     <pic:cNvPicPr/>
                   </pic:nvPicPr>
                   <pic:blipFill>
-                    <a:blip r:embed="rId14" cstate="print">
+                    <a:blip r:embed="rId15" cstate="print">
                       <a:extLst>
                         <a:ext uri="{28A0092B-C50C-407E-A947-70E740481C1C}">
                           <a14:useLocalDpi xmlns:a14="http://schemas.microsoft.com/office/drawing/2010/main" val="0"/>
@@ -2424,7 +2521,7 @@
     </w:p>
     <w:p>
       <w:pPr>
-        <w:pStyle w:val="Legenda"/>
+        <w:pStyle w:val="Caption"/>
         <w:rPr>
           <w:lang w:val="en-US"/>
         </w:rPr>
@@ -2489,7 +2586,7 @@
     </w:p>
     <w:p>
       <w:pPr>
-        <w:pStyle w:val="Corpodetexto"/>
+        <w:pStyle w:val="BodyText"/>
         <w:ind w:firstLine="720"/>
         <w:rPr>
           <w:lang w:val="en-US"/>
@@ -2498,7 +2595,7 @@
     </w:p>
     <w:p>
       <w:pPr>
-        <w:pStyle w:val="Corpodetexto"/>
+        <w:pStyle w:val="BodyText"/>
         <w:ind w:firstLine="720"/>
         <w:rPr>
           <w:lang w:val="en-US"/>
@@ -2507,7 +2604,7 @@
     </w:p>
     <w:p>
       <w:pPr>
-        <w:pStyle w:val="Corpodetexto"/>
+        <w:pStyle w:val="BodyText"/>
         <w:keepNext/>
         <w:ind w:firstLine="720"/>
       </w:pPr>
@@ -2532,7 +2629,7 @@
                     <pic:cNvPicPr/>
                   </pic:nvPicPr>
                   <pic:blipFill>
-                    <a:blip r:embed="rId15" cstate="print">
+                    <a:blip r:embed="rId16" cstate="print">
                       <a:extLst>
                         <a:ext uri="{28A0092B-C50C-407E-A947-70E740481C1C}">
                           <a14:useLocalDpi xmlns:a14="http://schemas.microsoft.com/office/drawing/2010/main" val="0"/>
@@ -2561,7 +2658,7 @@
     </w:p>
     <w:p>
       <w:pPr>
-        <w:pStyle w:val="Legenda"/>
+        <w:pStyle w:val="Caption"/>
         <w:jc w:val="both"/>
         <w:rPr>
           <w:lang w:val="en-US"/>
@@ -2620,7 +2717,7 @@
     </w:p>
     <w:p>
       <w:pPr>
-        <w:pStyle w:val="Corpodetexto"/>
+        <w:pStyle w:val="BodyText"/>
         <w:ind w:firstLine="720"/>
         <w:rPr>
           <w:lang w:val="en-US"/>
@@ -2629,7 +2726,7 @@
     </w:p>
     <w:p>
       <w:pPr>
-        <w:pStyle w:val="Corpodetexto"/>
+        <w:pStyle w:val="BodyText"/>
         <w:ind w:firstLine="720"/>
         <w:rPr>
           <w:lang w:val="en-US"/>
@@ -2638,7 +2735,7 @@
     </w:p>
     <w:p>
       <w:pPr>
-        <w:pStyle w:val="Corpodetexto"/>
+        <w:pStyle w:val="BodyText"/>
         <w:ind w:firstLine="720"/>
         <w:rPr>
           <w:lang w:val="en-US"/>
@@ -2647,7 +2744,7 @@
     </w:p>
     <w:p>
       <w:pPr>
-        <w:pStyle w:val="Corpodetexto"/>
+        <w:pStyle w:val="BodyText"/>
         <w:ind w:firstLine="720"/>
         <w:rPr>
           <w:lang w:val="en-US"/>
@@ -2656,7 +2753,7 @@
     </w:p>
     <w:p>
       <w:pPr>
-        <w:pStyle w:val="Corpodetexto"/>
+        <w:pStyle w:val="BodyText"/>
         <w:ind w:firstLine="720"/>
         <w:rPr>
           <w:lang w:val="en-US"/>
@@ -2665,7 +2762,7 @@
     </w:p>
     <w:p>
       <w:pPr>
-        <w:pStyle w:val="Corpodetexto"/>
+        <w:pStyle w:val="BodyText"/>
         <w:ind w:firstLine="720"/>
         <w:rPr>
           <w:lang w:val="en-US"/>
@@ -2674,15 +2771,15 @@
     </w:p>
     <w:p>
       <w:pPr>
-        <w:pStyle w:val="Corpodetexto"/>
-        <w:rPr>
-          <w:lang w:val="en-US"/>
-        </w:rPr>
-      </w:pPr>
-    </w:p>
-    <w:p>
-      <w:pPr>
-        <w:pStyle w:val="Corpodetexto"/>
+        <w:pStyle w:val="BodyText"/>
+        <w:rPr>
+          <w:lang w:val="en-US"/>
+        </w:rPr>
+      </w:pPr>
+    </w:p>
+    <w:p>
+      <w:pPr>
+        <w:pStyle w:val="BodyText"/>
         <w:keepNext/>
       </w:pPr>
       <w:r>
@@ -2712,7 +2809,7 @@
                     <pic:cNvPicPr/>
                   </pic:nvPicPr>
                   <pic:blipFill>
-                    <a:blip r:embed="rId16" cstate="print">
+                    <a:blip r:embed="rId17" cstate="print">
                       <a:extLst>
                         <a:ext uri="{28A0092B-C50C-407E-A947-70E740481C1C}">
                           <a14:useLocalDpi xmlns:a14="http://schemas.microsoft.com/office/drawing/2010/main" val="0"/>
@@ -2741,7 +2838,7 @@
     </w:p>
     <w:p>
       <w:pPr>
-        <w:pStyle w:val="Legenda"/>
+        <w:pStyle w:val="Caption"/>
         <w:jc w:val="both"/>
         <w:rPr>
           <w:lang w:val="en-US"/>
@@ -2800,7 +2897,7 @@
     </w:p>
     <w:p>
       <w:pPr>
-        <w:pStyle w:val="Corpodetexto"/>
+        <w:pStyle w:val="BodyText"/>
         <w:ind w:firstLine="720"/>
         <w:rPr>
           <w:i/>
@@ -2814,7 +2911,7 @@
     </w:p>
     <w:p>
       <w:pPr>
-        <w:pStyle w:val="Corpodetexto"/>
+        <w:pStyle w:val="BodyText"/>
         <w:ind w:firstLine="720"/>
         <w:rPr>
           <w:i/>
@@ -2828,7 +2925,7 @@
     </w:p>
     <w:p>
       <w:pPr>
-        <w:pStyle w:val="Corpodetexto"/>
+        <w:pStyle w:val="BodyText"/>
         <w:keepNext/>
         <w:ind w:firstLine="720"/>
       </w:pPr>
@@ -2857,7 +2954,7 @@
                     <pic:cNvPicPr/>
                   </pic:nvPicPr>
                   <pic:blipFill>
-                    <a:blip r:embed="rId17" cstate="print">
+                    <a:blip r:embed="rId18" cstate="print">
                       <a:extLst>
                         <a:ext uri="{28A0092B-C50C-407E-A947-70E740481C1C}">
                           <a14:useLocalDpi xmlns:a14="http://schemas.microsoft.com/office/drawing/2010/main" val="0"/>
@@ -2886,7 +2983,7 @@
     </w:p>
     <w:p>
       <w:pPr>
-        <w:pStyle w:val="Legenda"/>
+        <w:pStyle w:val="Caption"/>
         <w:jc w:val="both"/>
         <w:rPr>
           <w:i w:val="0"/>
@@ -2975,7 +3072,7 @@
     </w:p>
     <w:p>
       <w:pPr>
-        <w:pStyle w:val="Corpodetexto"/>
+        <w:pStyle w:val="BodyText"/>
         <w:ind w:firstLine="720"/>
         <w:rPr>
           <w:i/>
@@ -2989,7 +3086,7 @@
     </w:p>
     <w:p>
       <w:pPr>
-        <w:pStyle w:val="Corpodetexto"/>
+        <w:pStyle w:val="BodyText"/>
         <w:ind w:firstLine="720"/>
         <w:rPr>
           <w:i/>
@@ -3003,7 +3100,7 @@
     </w:p>
     <w:p>
       <w:pPr>
-        <w:pStyle w:val="Corpodetexto"/>
+        <w:pStyle w:val="BodyText"/>
         <w:ind w:firstLine="720"/>
         <w:rPr>
           <w:i/>
@@ -3017,7 +3114,7 @@
     </w:p>
     <w:p>
       <w:pPr>
-        <w:pStyle w:val="Corpodetexto"/>
+        <w:pStyle w:val="BodyText"/>
         <w:ind w:firstLine="720"/>
         <w:rPr>
           <w:i/>
@@ -3031,7 +3128,20 @@
     </w:p>
     <w:p>
       <w:pPr>
-        <w:pStyle w:val="Corpodetexto"/>
+        <w:pStyle w:val="Heading2"/>
+      </w:pPr>
+      <w:bookmarkStart w:id="7" w:name="_Toc93860851"/>
+      <w:r>
+        <w:t xml:space="preserve">Analise de </w:t>
+      </w:r>
+      <w:r>
+        <w:t>complexidade</w:t>
+      </w:r>
+      <w:bookmarkEnd w:id="7"/>
+    </w:p>
+    <w:p>
+      <w:pPr>
+        <w:pStyle w:val="BodyText"/>
         <w:ind w:firstLine="720"/>
         <w:rPr>
           <w:i/>
@@ -3039,23 +3149,43 @@
           <w:color w:val="44546A" w:themeColor="text2"/>
           <w:sz w:val="18"/>
           <w:szCs w:val="18"/>
-          <w:lang w:val="en-US"/>
-        </w:rPr>
-      </w:pPr>
-    </w:p>
-    <w:p>
-      <w:pPr>
-        <w:pStyle w:val="Ttulo2"/>
-      </w:pPr>
-      <w:bookmarkStart w:id="4" w:name="_Toc89629086"/>
-      <w:r>
-        <w:t xml:space="preserve">Analise de </w:t>
-      </w:r>
-      <w:r>
-        <w:t>complexidade</w:t>
-      </w:r>
-      <w:r>
-        <w:t xml:space="preserve"> do método principal da </w:t>
+        </w:rPr>
+      </w:pPr>
+    </w:p>
+    <w:p>
+      <w:pPr>
+        <w:pStyle w:val="BodyText"/>
+        <w:ind w:firstLine="720"/>
+        <w:rPr>
+          <w:color w:val="000000" w:themeColor="text1"/>
+        </w:rPr>
+      </w:pPr>
+      <w:r>
+        <w:rPr>
+          <w:color w:val="000000" w:themeColor="text1"/>
+        </w:rPr>
+        <w:t>A complexidade da US 40</w:t>
+      </w:r>
+      <w:r>
+        <w:rPr>
+          <w:color w:val="000000" w:themeColor="text1"/>
+        </w:rPr>
+        <w:t>2</w:t>
+      </w:r>
+      <w:r>
+        <w:rPr>
+          <w:color w:val="000000" w:themeColor="text1"/>
+        </w:rPr>
+        <w:t>:</w:t>
+      </w:r>
+    </w:p>
+    <w:p>
+      <w:pPr>
+        <w:pStyle w:val="BodyText"/>
+      </w:pPr>
+      <w:r>
+        <w:tab/>
+        <w:t xml:space="preserve">Complexidade </w:t>
       </w:r>
       <w:proofErr w:type="spellStart"/>
       <w:r>
@@ -3063,7 +3193,7 @@
           <w:i/>
           <w:iCs/>
         </w:rPr>
-        <w:t>user</w:t>
+        <w:t>getLandMap</w:t>
       </w:r>
       <w:proofErr w:type="spellEnd"/>
       <w:r>
@@ -3073,51 +3203,163 @@
         </w:rPr>
         <w:t xml:space="preserve"> </w:t>
       </w:r>
+      <w:r>
+        <w:t xml:space="preserve">é constituído por um ciclo </w:t>
+      </w:r>
+      <w:r>
+        <w:t xml:space="preserve">for encadeado </w:t>
+      </w:r>
+      <w:r>
+        <w:t>logo a complexidade é O(n</w:t>
+      </w:r>
+      <w:r>
+        <w:rPr>
+          <w:vertAlign w:val="superscript"/>
+        </w:rPr>
+        <w:t>2</w:t>
+      </w:r>
+      <w:r>
+        <w:t>).</w:t>
+      </w:r>
+    </w:p>
+    <w:p>
+      <w:pPr>
+        <w:pStyle w:val="BodyText"/>
+      </w:pPr>
+      <w:r>
+        <w:tab/>
+      </w:r>
+      <w:r>
+        <w:t xml:space="preserve">Complexidade </w:t>
+      </w:r>
       <w:proofErr w:type="spellStart"/>
       <w:r>
         <w:rPr>
           <w:i/>
           <w:iCs/>
         </w:rPr>
-        <w:t>story</w:t>
-      </w:r>
-      <w:bookmarkEnd w:id="4"/>
-      <w:proofErr w:type="spellEnd"/>
-    </w:p>
-    <w:p/>
-    <w:p>
-      <w:pPr>
-        <w:pStyle w:val="Corpodetexto"/>
-      </w:pPr>
+        <w:t>getSeaMap</w:t>
+      </w:r>
+      <w:proofErr w:type="spellEnd"/>
+      <w:r>
+        <w:rPr>
+          <w:i/>
+          <w:iCs/>
+        </w:rPr>
+        <w:t xml:space="preserve"> </w:t>
+      </w:r>
+      <w:r>
+        <w:t>é constituído por um ciclo for encadeado logo a complexidade é O(n</w:t>
+      </w:r>
+      <w:r>
+        <w:rPr>
+          <w:vertAlign w:val="superscript"/>
+        </w:rPr>
+        <w:t>2</w:t>
+      </w:r>
+      <w:r>
+        <w:t>).</w:t>
+      </w:r>
       <w:r>
         <w:tab/>
-      </w:r>
-      <w:r>
-        <w:t xml:space="preserve">A complexidade deste método é de O(n) pois temos um </w:t>
-      </w:r>
-      <w:proofErr w:type="spellStart"/>
-      <w:r>
-        <w:t>if</w:t>
-      </w:r>
-      <w:proofErr w:type="spellEnd"/>
-      <w:r>
-        <w:t xml:space="preserve"> com seguido de um </w:t>
-      </w:r>
-      <w:proofErr w:type="spellStart"/>
-      <w:r>
-        <w:t>else</w:t>
-      </w:r>
-      <w:proofErr w:type="spellEnd"/>
-      <w:r>
-        <w:t xml:space="preserve">, sendo que o </w:t>
-      </w:r>
-      <w:proofErr w:type="spellStart"/>
-      <w:r>
-        <w:t>if</w:t>
-      </w:r>
-      <w:proofErr w:type="spellEnd"/>
-      <w:r>
-        <w:t xml:space="preserve"> que se encontra no seu interior tem uma complexidade de </w:t>
+        <w:t xml:space="preserve">Complexidade </w:t>
+      </w:r>
+      <w:proofErr w:type="spellStart"/>
+      <w:r>
+        <w:rPr>
+          <w:i/>
+          <w:iCs/>
+        </w:rPr>
+        <w:t>shorstPathDijkstra</w:t>
+      </w:r>
+      <w:proofErr w:type="spellEnd"/>
+      <w:r>
+        <w:t xml:space="preserve"> é constituído por dois ciclos encadeados logo tem complexidade de O(n</w:t>
+      </w:r>
+      <w:r>
+        <w:rPr>
+          <w:vertAlign w:val="superscript"/>
+        </w:rPr>
+        <w:t>2</w:t>
+      </w:r>
+      <w:r>
+        <w:t>).</w:t>
+      </w:r>
+    </w:p>
+    <w:p>
+      <w:pPr>
+        <w:pStyle w:val="BodyText"/>
+      </w:pPr>
+      <w:r>
+        <w:tab/>
+        <w:t xml:space="preserve">Complexidade </w:t>
+      </w:r>
+      <w:proofErr w:type="spellStart"/>
+      <w:r>
+        <w:rPr>
+          <w:i/>
+          <w:iCs/>
+        </w:rPr>
+        <w:t>short</w:t>
+      </w:r>
+      <w:r>
+        <w:rPr>
+          <w:i/>
+          <w:iCs/>
+        </w:rPr>
+        <w:t>e</w:t>
+      </w:r>
+      <w:r>
+        <w:rPr>
+          <w:i/>
+          <w:iCs/>
+        </w:rPr>
+        <w:t>s</w:t>
+      </w:r>
+      <w:r>
+        <w:rPr>
+          <w:i/>
+          <w:iCs/>
+        </w:rPr>
+        <w:t>t</w:t>
+      </w:r>
+      <w:r>
+        <w:rPr>
+          <w:i/>
+          <w:iCs/>
+        </w:rPr>
+        <w:t>Path</w:t>
+      </w:r>
+      <w:proofErr w:type="spellEnd"/>
+      <w:r>
+        <w:t xml:space="preserve"> é constituído por pelo método </w:t>
+      </w:r>
+      <w:proofErr w:type="spellStart"/>
+      <w:r>
+        <w:rPr>
+          <w:i/>
+          <w:iCs/>
+        </w:rPr>
+        <w:t>shorstPathDijkstra</w:t>
+      </w:r>
+      <w:proofErr w:type="spellEnd"/>
+      <w:r>
+        <w:rPr>
+          <w:i/>
+          <w:iCs/>
+        </w:rPr>
+        <w:t xml:space="preserve"> </w:t>
+      </w:r>
+      <w:r>
+        <w:t xml:space="preserve">e de seguida um ciclo com a invocação do método </w:t>
+      </w:r>
+      <w:proofErr w:type="spellStart"/>
+      <w:r>
+        <w:t>getPath</w:t>
+      </w:r>
+      <w:proofErr w:type="spellEnd"/>
+      <w:r>
+        <w:t xml:space="preserve"> logo tem complexidade de </w:t>
       </w:r>
       <w:proofErr w:type="gramStart"/>
       <w:r>
@@ -3125,23 +3367,120 @@
       </w:r>
       <w:proofErr w:type="gramEnd"/>
       <w:r>
-        <w:t>1) a complexidade é como antes referido O(n).</w:t>
-      </w:r>
-    </w:p>
-    <w:p>
-      <w:pPr>
-        <w:pStyle w:val="Corpodetexto"/>
-      </w:pPr>
-    </w:p>
-    <w:p>
-      <w:pPr>
-        <w:pStyle w:val="Ttulo1"/>
+        <w:t>n</w:t>
+      </w:r>
+      <w:r>
+        <w:rPr>
+          <w:vertAlign w:val="superscript"/>
+        </w:rPr>
+        <w:t xml:space="preserve">2 </w:t>
+      </w:r>
+      <w:r>
+        <w:t>)+O(n*n)=O(n</w:t>
+      </w:r>
+      <w:r>
+        <w:rPr>
+          <w:vertAlign w:val="superscript"/>
+        </w:rPr>
+        <w:t>2</w:t>
+      </w:r>
+      <w:r>
+        <w:t>).</w:t>
+      </w:r>
+    </w:p>
+    <w:p>
+      <w:pPr>
+        <w:pStyle w:val="BodyText"/>
+      </w:pPr>
+      <w:r>
+        <w:tab/>
+        <w:t xml:space="preserve">Como todos os cases do </w:t>
+      </w:r>
+      <w:proofErr w:type="spellStart"/>
+      <w:r>
+        <w:t>switch</w:t>
+      </w:r>
+      <w:proofErr w:type="spellEnd"/>
+      <w:r>
+        <w:t xml:space="preserve"> têm a mesma complexidade pois acabam por chamar os mesmos métodos, a complexidade total do método </w:t>
+      </w:r>
+      <w:proofErr w:type="spellStart"/>
+      <w:r>
+        <w:t>shortPathMenu</w:t>
+      </w:r>
+      <w:proofErr w:type="spellEnd"/>
+      <w:r>
+        <w:t xml:space="preserve"> é O(n</w:t>
+      </w:r>
+      <w:r>
+        <w:rPr>
+          <w:vertAlign w:val="superscript"/>
+        </w:rPr>
+        <w:t>2</w:t>
+      </w:r>
+      <w:r>
+        <w:t>) + O(n</w:t>
+      </w:r>
+      <w:r>
+        <w:rPr>
+          <w:vertAlign w:val="superscript"/>
+        </w:rPr>
+        <w:t>2</w:t>
+      </w:r>
+      <w:r>
+        <w:t>) = O(n</w:t>
+      </w:r>
+      <w:r>
+        <w:rPr>
+          <w:vertAlign w:val="superscript"/>
+        </w:rPr>
+        <w:t>2</w:t>
+      </w:r>
+      <w:r>
+        <w:t>).</w:t>
+      </w:r>
+    </w:p>
+    <w:p>
+      <w:pPr>
+        <w:pStyle w:val="BodyText"/>
+      </w:pPr>
+      <w:r>
+        <w:tab/>
+        <w:t>A complexidade da us402 é então O(n</w:t>
+      </w:r>
+      <w:r>
+        <w:rPr>
+          <w:vertAlign w:val="superscript"/>
+        </w:rPr>
+        <w:t>2</w:t>
+      </w:r>
+      <w:r>
+        <w:t>).</w:t>
+      </w:r>
+    </w:p>
+    <w:p>
+      <w:pPr>
+        <w:pStyle w:val="BodyText"/>
+      </w:pPr>
+      <w:r>
+        <w:tab/>
+      </w:r>
+    </w:p>
+    <w:p>
+      <w:pPr>
+        <w:pStyle w:val="BodyText"/>
+      </w:pPr>
+    </w:p>
+    <w:p>
+      <w:pPr>
+        <w:pStyle w:val="Heading1"/>
         <w:ind w:left="0"/>
         <w:rPr>
           <w:u w:val="thick"/>
           <w:lang w:val="en-GB"/>
         </w:rPr>
       </w:pPr>
+      <w:bookmarkStart w:id="8" w:name="_Toc93860852"/>
       <w:r>
         <w:rPr>
           <w:u w:val="thick"/>
@@ -3149,6 +3488,7 @@
         </w:rPr>
         <w:t>US 403</w:t>
       </w:r>
+      <w:bookmarkEnd w:id="8"/>
     </w:p>
     <w:p>
       <w:pPr>
@@ -3162,31 +3502,38 @@
     </w:p>
     <w:p>
       <w:pPr>
-        <w:pStyle w:val="Corpodetexto"/>
+        <w:pStyle w:val="BodyText"/>
         <w:ind w:firstLine="720"/>
-      </w:pPr>
-      <w:r>
-        <w:t xml:space="preserve">As a </w:t>
-      </w:r>
-      <w:proofErr w:type="spellStart"/>
-      <w:r>
-        <w:t>Traffic</w:t>
-      </w:r>
-      <w:proofErr w:type="spellEnd"/>
-      <w:r>
-        <w:t xml:space="preserve"> manager I </w:t>
-      </w:r>
-      <w:proofErr w:type="spellStart"/>
-      <w:r>
-        <w:t>wish</w:t>
-      </w:r>
-      <w:proofErr w:type="spellEnd"/>
-      <w:r>
-        <w:t xml:space="preserve"> to </w:t>
-      </w:r>
-      <w:proofErr w:type="spellStart"/>
-      <w:r>
-        <w:t>know</w:t>
+        <w:rPr>
+          <w:lang w:val="en-US"/>
+        </w:rPr>
+      </w:pPr>
+      <w:r>
+        <w:rPr>
+          <w:lang w:val="en-US"/>
+        </w:rPr>
+        <w:t>As a Traffic manager I wish to know the most efficient circuit that starts from a source location and visits the greatest number of other locations once, returning to the starting location and with the shortest total distance.</w:t>
+      </w:r>
+    </w:p>
+    <w:p>
+      <w:pPr>
+        <w:pStyle w:val="BodyText"/>
+        <w:rPr>
+          <w:lang w:val="en-US"/>
+        </w:rPr>
+      </w:pPr>
+    </w:p>
+    <w:p>
+      <w:pPr>
+        <w:pStyle w:val="BodyText"/>
+        <w:ind w:firstLine="720"/>
+      </w:pPr>
+      <w:r>
+        <w:t xml:space="preserve">Nesta </w:t>
+      </w:r>
+      <w:proofErr w:type="spellStart"/>
+      <w:r>
+        <w:t>user</w:t>
       </w:r>
       <w:proofErr w:type="spellEnd"/>
       <w:r>
@@ -3194,349 +3541,112 @@
       </w:r>
       <w:proofErr w:type="spellStart"/>
       <w:r>
-        <w:t>the</w:t>
-      </w:r>
-      <w:proofErr w:type="spellEnd"/>
+        <w:t>story</w:t>
+      </w:r>
+      <w:proofErr w:type="spellEnd"/>
+      <w:r>
+        <w:t xml:space="preserve"> era pedido que enquanto gestor de tráfego fosse possível encontrar o circuito mais eficiente que começa numa localização, visita o maior número de outras localizações uma única vez, retornando à mesma localização inicial com a menor distância total possível.</w:t>
+      </w:r>
+    </w:p>
+    <w:p>
+      <w:pPr>
+        <w:pStyle w:val="BodyText"/>
+      </w:pPr>
+    </w:p>
+    <w:p>
+      <w:pPr>
+        <w:pStyle w:val="BodyText"/>
+        <w:ind w:firstLine="720"/>
+      </w:pPr>
+      <w:r>
+        <w:t xml:space="preserve">Para tal criámos o método </w:t>
+      </w:r>
+      <w:proofErr w:type="spellStart"/>
+      <w:r>
+        <w:t>mostEfficientCircuit</w:t>
+      </w:r>
+      <w:proofErr w:type="spellEnd"/>
+      <w:r>
+        <w:t>, que cria uma List</w:t>
+      </w:r>
+      <w:r>
+        <w:t>a</w:t>
+      </w:r>
+      <w:r>
+        <w:t xml:space="preserve"> de </w:t>
+      </w:r>
+      <w:proofErr w:type="spellStart"/>
+      <w:r>
+        <w:t>LinkedLists</w:t>
+      </w:r>
+      <w:proofErr w:type="spellEnd"/>
+      <w:r>
+        <w:t xml:space="preserve"> de Posições recorrendo à utilização do algoritmo </w:t>
+      </w:r>
+      <w:proofErr w:type="spellStart"/>
+      <w:r>
+        <w:t>allCycles</w:t>
+      </w:r>
+      <w:proofErr w:type="spellEnd"/>
+      <w:r>
+        <w:t>.</w:t>
+      </w:r>
       <w:r>
         <w:t xml:space="preserve"> </w:t>
       </w:r>
-      <w:proofErr w:type="spellStart"/>
-      <w:r>
-        <w:t>most</w:t>
-      </w:r>
-      <w:proofErr w:type="spellEnd"/>
+      <w:r>
+        <w:t>O</w:t>
+      </w:r>
       <w:r>
         <w:t xml:space="preserve"> </w:t>
       </w:r>
       <w:proofErr w:type="spellStart"/>
       <w:r>
-        <w:t>efficient</w:t>
-      </w:r>
-      <w:proofErr w:type="spellEnd"/>
+        <w:t>allCycles</w:t>
+      </w:r>
+      <w:proofErr w:type="spellEnd"/>
+      <w:r>
+        <w:t xml:space="preserve"> utiliza o algoritmo </w:t>
+      </w:r>
+      <w:proofErr w:type="spellStart"/>
+      <w:r>
+        <w:t>allPaths</w:t>
+      </w:r>
+      <w:proofErr w:type="spellEnd"/>
+      <w:r>
+        <w:t xml:space="preserve">, </w:t>
+      </w:r>
+      <w:r>
+        <w:t xml:space="preserve">que </w:t>
+      </w:r>
+      <w:r>
+        <w:t xml:space="preserve">retorna </w:t>
+      </w:r>
+      <w:r>
+        <w:t>todos os caminhos possíveis</w:t>
+      </w:r>
+      <w:r>
+        <w:t>, sendo estes caminhos uma sequência alternante de vértices adjacentes e os seus ramos e que não contém nenhum ramo repetido.</w:t>
+      </w:r>
       <w:r>
         <w:t xml:space="preserve"> </w:t>
       </w:r>
-      <w:proofErr w:type="spellStart"/>
-      <w:r>
-        <w:t>circuit</w:t>
-      </w:r>
-      <w:proofErr w:type="spellEnd"/>
+      <w:r>
+        <w:t>Em seguida,</w:t>
+      </w:r>
       <w:r>
         <w:t xml:space="preserve"> </w:t>
       </w:r>
       <w:proofErr w:type="spellStart"/>
       <w:r>
-        <w:t>that</w:t>
-      </w:r>
-      <w:proofErr w:type="spellEnd"/>
-      <w:r>
-        <w:t xml:space="preserve"> </w:t>
-      </w:r>
-      <w:proofErr w:type="spellStart"/>
-      <w:r>
-        <w:t>starts</w:t>
-      </w:r>
-      <w:proofErr w:type="spellEnd"/>
-      <w:r>
-        <w:t xml:space="preserve"> </w:t>
-      </w:r>
-      <w:proofErr w:type="spellStart"/>
-      <w:r>
-        <w:t>from</w:t>
-      </w:r>
-      <w:proofErr w:type="spellEnd"/>
-      <w:r>
-        <w:t xml:space="preserve"> a </w:t>
-      </w:r>
-      <w:proofErr w:type="spellStart"/>
-      <w:r>
-        <w:t>source</w:t>
-      </w:r>
-      <w:proofErr w:type="spellEnd"/>
-      <w:r>
-        <w:t xml:space="preserve"> </w:t>
-      </w:r>
-      <w:proofErr w:type="spellStart"/>
-      <w:r>
-        <w:t>location</w:t>
-      </w:r>
-      <w:proofErr w:type="spellEnd"/>
-      <w:r>
-        <w:t xml:space="preserve"> </w:t>
-      </w:r>
-      <w:proofErr w:type="spellStart"/>
-      <w:r>
-        <w:t>and</w:t>
-      </w:r>
-      <w:proofErr w:type="spellEnd"/>
-      <w:r>
-        <w:t xml:space="preserve"> </w:t>
-      </w:r>
-      <w:proofErr w:type="spellStart"/>
-      <w:r>
-        <w:t>visits</w:t>
-      </w:r>
-      <w:proofErr w:type="spellEnd"/>
-      <w:r>
-        <w:t xml:space="preserve"> </w:t>
-      </w:r>
-      <w:proofErr w:type="spellStart"/>
-      <w:r>
-        <w:t>the</w:t>
-      </w:r>
-      <w:proofErr w:type="spellEnd"/>
-      <w:r>
-        <w:t xml:space="preserve"> </w:t>
-      </w:r>
-      <w:proofErr w:type="spellStart"/>
-      <w:r>
-        <w:t>greatest</w:t>
-      </w:r>
-      <w:proofErr w:type="spellEnd"/>
-      <w:r>
-        <w:t xml:space="preserve"> </w:t>
-      </w:r>
-      <w:proofErr w:type="spellStart"/>
-      <w:r>
-        <w:t>number</w:t>
-      </w:r>
-      <w:proofErr w:type="spellEnd"/>
-      <w:r>
-        <w:t xml:space="preserve"> </w:t>
-      </w:r>
-      <w:proofErr w:type="spellStart"/>
-      <w:r>
-        <w:t>of</w:t>
-      </w:r>
-      <w:proofErr w:type="spellEnd"/>
-      <w:r>
-        <w:t xml:space="preserve"> </w:t>
-      </w:r>
-      <w:proofErr w:type="spellStart"/>
-      <w:r>
-        <w:t>other</w:t>
-      </w:r>
-      <w:proofErr w:type="spellEnd"/>
-      <w:r>
-        <w:t xml:space="preserve"> </w:t>
-      </w:r>
-      <w:proofErr w:type="spellStart"/>
-      <w:r>
-        <w:t>locations</w:t>
-      </w:r>
-      <w:proofErr w:type="spellEnd"/>
-      <w:r>
-        <w:t xml:space="preserve"> </w:t>
-      </w:r>
-      <w:proofErr w:type="spellStart"/>
-      <w:r>
-        <w:t>once</w:t>
-      </w:r>
-      <w:proofErr w:type="spellEnd"/>
-      <w:r>
-        <w:t xml:space="preserve">, </w:t>
-      </w:r>
-      <w:proofErr w:type="spellStart"/>
-      <w:r>
-        <w:t>returning</w:t>
-      </w:r>
-      <w:proofErr w:type="spellEnd"/>
-      <w:r>
-        <w:t xml:space="preserve"> to </w:t>
-      </w:r>
-      <w:proofErr w:type="spellStart"/>
-      <w:r>
-        <w:t>the</w:t>
-      </w:r>
-      <w:proofErr w:type="spellEnd"/>
-      <w:r>
-        <w:t xml:space="preserve"> </w:t>
-      </w:r>
-      <w:proofErr w:type="spellStart"/>
-      <w:r>
-        <w:t>starting</w:t>
-      </w:r>
-      <w:proofErr w:type="spellEnd"/>
-      <w:r>
-        <w:t xml:space="preserve"> </w:t>
-      </w:r>
-      <w:proofErr w:type="spellStart"/>
-      <w:r>
-        <w:t>location</w:t>
-      </w:r>
-      <w:proofErr w:type="spellEnd"/>
-      <w:r>
-        <w:t xml:space="preserve"> </w:t>
-      </w:r>
-      <w:proofErr w:type="spellStart"/>
-      <w:r>
-        <w:t>and</w:t>
-      </w:r>
-      <w:proofErr w:type="spellEnd"/>
-      <w:r>
-        <w:t xml:space="preserve"> </w:t>
-      </w:r>
-      <w:proofErr w:type="spellStart"/>
-      <w:r>
-        <w:t>with</w:t>
-      </w:r>
-      <w:proofErr w:type="spellEnd"/>
-      <w:r>
-        <w:t xml:space="preserve"> </w:t>
-      </w:r>
-      <w:proofErr w:type="spellStart"/>
-      <w:r>
-        <w:t>the</w:t>
-      </w:r>
-      <w:proofErr w:type="spellEnd"/>
-      <w:r>
-        <w:t xml:space="preserve"> </w:t>
-      </w:r>
-      <w:proofErr w:type="spellStart"/>
-      <w:r>
-        <w:t>shortest</w:t>
-      </w:r>
-      <w:proofErr w:type="spellEnd"/>
-      <w:r>
-        <w:t xml:space="preserve"> total </w:t>
-      </w:r>
-      <w:proofErr w:type="spellStart"/>
-      <w:r>
-        <w:t>distance</w:t>
-      </w:r>
-      <w:proofErr w:type="spellEnd"/>
-      <w:r>
-        <w:t>.</w:t>
-      </w:r>
-    </w:p>
-    <w:p>
-      <w:pPr>
-        <w:pStyle w:val="Corpodetexto"/>
-      </w:pPr>
-    </w:p>
-    <w:p>
-      <w:pPr>
-        <w:pStyle w:val="Corpodetexto"/>
-        <w:ind w:firstLine="720"/>
-      </w:pPr>
-      <w:r>
-        <w:t xml:space="preserve">Nesta </w:t>
-      </w:r>
-      <w:proofErr w:type="spellStart"/>
-      <w:r>
-        <w:t>user</w:t>
-      </w:r>
-      <w:proofErr w:type="spellEnd"/>
-      <w:r>
-        <w:t xml:space="preserve"> </w:t>
-      </w:r>
-      <w:proofErr w:type="spellStart"/>
-      <w:r>
-        <w:t>story</w:t>
-      </w:r>
-      <w:proofErr w:type="spellEnd"/>
-      <w:r>
-        <w:t xml:space="preserve"> era pedido que enquanto gestor de tráfego fosse possível encontrar o circuito mais eficiente que começa numa localização, visita o maior número de outras localizações uma única vez, retornando à mesma localização inicial com a menor distância total possível.</w:t>
-      </w:r>
-    </w:p>
-    <w:p>
-      <w:pPr>
-        <w:pStyle w:val="Corpodetexto"/>
-      </w:pPr>
-    </w:p>
-    <w:p>
-      <w:pPr>
-        <w:pStyle w:val="Corpodetexto"/>
-        <w:ind w:firstLine="720"/>
-      </w:pPr>
-      <w:r>
-        <w:t xml:space="preserve">Para tal criámos o método </w:t>
-      </w:r>
-      <w:proofErr w:type="spellStart"/>
-      <w:r>
-        <w:t>mostEfficientCircuit</w:t>
-      </w:r>
-      <w:proofErr w:type="spellEnd"/>
-      <w:r>
-        <w:t>, que cria uma List</w:t>
-      </w:r>
-      <w:r>
-        <w:t>a</w:t>
-      </w:r>
-      <w:r>
-        <w:t xml:space="preserve"> de </w:t>
-      </w:r>
-      <w:proofErr w:type="spellStart"/>
-      <w:r>
-        <w:t>LinkedLists</w:t>
-      </w:r>
-      <w:proofErr w:type="spellEnd"/>
-      <w:r>
-        <w:t xml:space="preserve"> de Posições recorrendo à utilização do algoritmo </w:t>
-      </w:r>
-      <w:proofErr w:type="spellStart"/>
-      <w:r>
         <w:t>allCycles</w:t>
       </w:r>
       <w:proofErr w:type="spellEnd"/>
       <w:r>
-        <w:t>.</w:t>
-      </w:r>
-      <w:r>
-        <w:t xml:space="preserve"> </w:t>
-      </w:r>
-      <w:r>
-        <w:t>O</w:t>
-      </w:r>
-      <w:r>
-        <w:t xml:space="preserve"> </w:t>
-      </w:r>
-      <w:proofErr w:type="spellStart"/>
-      <w:r>
-        <w:t>allCycles</w:t>
-      </w:r>
-      <w:proofErr w:type="spellEnd"/>
-      <w:r>
-        <w:t xml:space="preserve"> utiliza o algoritmo </w:t>
-      </w:r>
-      <w:proofErr w:type="spellStart"/>
-      <w:r>
-        <w:t>allPaths</w:t>
-      </w:r>
-      <w:proofErr w:type="spellEnd"/>
-      <w:r>
-        <w:t xml:space="preserve">, </w:t>
-      </w:r>
-      <w:r>
-        <w:t xml:space="preserve">que </w:t>
-      </w:r>
-      <w:r>
-        <w:t xml:space="preserve">retorna </w:t>
-      </w:r>
-      <w:r>
-        <w:t>todos os caminhos possíveis</w:t>
-      </w:r>
-      <w:r>
-        <w:t>, sendo estes caminhos uma sequência alternante de vértices adjacentes e os seus ramos e que não contém nenhum ramo repetido.</w:t>
-      </w:r>
-      <w:r>
-        <w:t xml:space="preserve"> </w:t>
-      </w:r>
-      <w:r>
-        <w:t>Em seguida,</w:t>
-      </w:r>
-      <w:r>
-        <w:t xml:space="preserve"> </w:t>
-      </w:r>
-      <w:proofErr w:type="spellStart"/>
-      <w:r>
-        <w:t>allCycles</w:t>
-      </w:r>
-      <w:proofErr w:type="spellEnd"/>
-      <w:r>
         <w:t xml:space="preserve"> utiliza estes </w:t>
       </w:r>
       <w:r>
+        <w:lastRenderedPageBreak/>
         <w:t xml:space="preserve">caminhos </w:t>
       </w:r>
       <w:r>
@@ -3554,26 +3664,25 @@
     </w:p>
     <w:p>
       <w:pPr>
-        <w:pStyle w:val="Ttulo1"/>
+        <w:pStyle w:val="Heading1"/>
         <w:ind w:left="0"/>
         <w:rPr>
           <w:u w:val="thick"/>
-          <w:lang/>
-        </w:rPr>
-      </w:pPr>
-    </w:p>
-    <w:p>
-      <w:pPr>
-        <w:pStyle w:val="Ttulo1"/>
+        </w:rPr>
+      </w:pPr>
+    </w:p>
+    <w:p>
+      <w:pPr>
+        <w:pStyle w:val="Heading1"/>
         <w:keepNext/>
         <w:ind w:left="0"/>
       </w:pPr>
+      <w:bookmarkStart w:id="9" w:name="_Toc93860853"/>
       <w:r>
         <w:rPr>
           <w:noProof/>
           <w:u w:val="none"/>
         </w:rPr>
-        <w:lastRenderedPageBreak/>
         <w:drawing>
           <wp:inline distT="0" distB="0" distL="0" distR="0" wp14:anchorId="26CF3AD2" wp14:editId="623E608A">
             <wp:extent cx="5146926" cy="4561952"/>
@@ -3590,7 +3699,7 @@
                     <pic:cNvPicPr/>
                   </pic:nvPicPr>
                   <pic:blipFill>
-                    <a:blip r:embed="rId18" cstate="print">
+                    <a:blip r:embed="rId8" cstate="print">
                       <a:extLst>
                         <a:ext uri="{28A0092B-C50C-407E-A947-70E740481C1C}">
                           <a14:useLocalDpi xmlns:a14="http://schemas.microsoft.com/office/drawing/2010/main" val="0"/>
@@ -3616,10 +3725,11 @@
           </wp:inline>
         </w:drawing>
       </w:r>
-    </w:p>
-    <w:p>
-      <w:pPr>
-        <w:pStyle w:val="Legenda"/>
+      <w:bookmarkEnd w:id="9"/>
+    </w:p>
+    <w:p>
+      <w:pPr>
+        <w:pStyle w:val="Caption"/>
         <w:rPr>
           <w:lang w:val="en-US"/>
         </w:rPr>
@@ -3749,7 +3859,7 @@
     </w:p>
     <w:p>
       <w:pPr>
-        <w:pStyle w:val="Legenda"/>
+        <w:pStyle w:val="Caption"/>
         <w:rPr>
           <w:lang w:val="en-US"/>
         </w:rPr>
@@ -3799,7 +3909,7 @@
     </w:p>
     <w:p>
       <w:pPr>
-        <w:pStyle w:val="Corpodetexto"/>
+        <w:pStyle w:val="BodyText"/>
         <w:keepNext/>
         <w:rPr>
           <w:lang w:val="en-US"/>
@@ -3808,7 +3918,7 @@
     </w:p>
     <w:p>
       <w:pPr>
-        <w:pStyle w:val="Corpodetexto"/>
+        <w:pStyle w:val="BodyText"/>
         <w:rPr>
           <w:lang w:val="en-US"/>
         </w:rPr>
@@ -3822,7 +3932,6 @@
         <w:rPr>
           <w:noProof/>
         </w:rPr>
-        <w:lastRenderedPageBreak/>
         <w:drawing>
           <wp:inline distT="0" distB="0" distL="0" distR="0" wp14:anchorId="1D88440E" wp14:editId="34C2FB18">
             <wp:extent cx="4049486" cy="3934321"/>
@@ -3868,7 +3977,7 @@
     </w:p>
     <w:p>
       <w:pPr>
-        <w:pStyle w:val="Legenda"/>
+        <w:pStyle w:val="Caption"/>
         <w:rPr>
           <w:lang w:val="en-US"/>
         </w:rPr>
@@ -3942,6 +4051,438 @@
       <w:pPr>
         <w:rPr>
           <w:lang w:val="en-US"/>
+        </w:rPr>
+      </w:pPr>
+    </w:p>
+    <w:p>
+      <w:pPr>
+        <w:pStyle w:val="Heading2"/>
+      </w:pPr>
+      <w:bookmarkStart w:id="10" w:name="_Toc93860854"/>
+      <w:r>
+        <w:t xml:space="preserve">Analise de </w:t>
+      </w:r>
+      <w:r>
+        <w:t>complexidade</w:t>
+      </w:r>
+      <w:bookmarkEnd w:id="10"/>
+    </w:p>
+    <w:p>
+      <w:pPr>
+        <w:pStyle w:val="BodyText"/>
+        <w:ind w:firstLine="720"/>
+        <w:rPr>
+          <w:color w:val="0070C0"/>
+        </w:rPr>
+      </w:pPr>
+    </w:p>
+    <w:p>
+      <w:pPr>
+        <w:pStyle w:val="BodyText"/>
+        <w:ind w:firstLine="720"/>
+        <w:rPr>
+          <w:color w:val="000000" w:themeColor="text1"/>
+        </w:rPr>
+      </w:pPr>
+      <w:r>
+        <w:rPr>
+          <w:color w:val="000000" w:themeColor="text1"/>
+        </w:rPr>
+        <w:t>A complexidade da US 403:</w:t>
+      </w:r>
+    </w:p>
+    <w:p>
+      <w:pPr>
+        <w:pStyle w:val="BodyText"/>
+      </w:pPr>
+      <w:r>
+        <w:tab/>
+        <w:t xml:space="preserve">Complexidade </w:t>
+      </w:r>
+      <w:r>
+        <w:rPr>
+          <w:i/>
+          <w:iCs/>
+        </w:rPr>
+        <w:t>print</w:t>
+      </w:r>
+      <w:r>
+        <w:t xml:space="preserve"> é constituído por um ciclo </w:t>
+      </w:r>
+      <w:proofErr w:type="spellStart"/>
+      <w:proofErr w:type="gramStart"/>
+      <w:r>
+        <w:t>for:each</w:t>
+      </w:r>
+      <w:proofErr w:type="spellEnd"/>
+      <w:proofErr w:type="gramEnd"/>
+      <w:r>
+        <w:t xml:space="preserve"> logo a complexidade é O(n).</w:t>
+      </w:r>
+    </w:p>
+    <w:p>
+      <w:pPr>
+        <w:pStyle w:val="BodyText"/>
+      </w:pPr>
+      <w:r>
+        <w:tab/>
+        <w:t xml:space="preserve">Complexidade </w:t>
+      </w:r>
+      <w:proofErr w:type="spellStart"/>
+      <w:r>
+        <w:rPr>
+          <w:i/>
+          <w:iCs/>
+        </w:rPr>
+        <w:t>p</w:t>
+      </w:r>
+      <w:r>
+        <w:rPr>
+          <w:i/>
+          <w:iCs/>
+        </w:rPr>
+        <w:t>ath</w:t>
+      </w:r>
+      <w:r>
+        <w:rPr>
+          <w:i/>
+          <w:iCs/>
+        </w:rPr>
+        <w:t>Distance</w:t>
+      </w:r>
+      <w:proofErr w:type="spellEnd"/>
+      <w:r>
+        <w:t xml:space="preserve"> é constituído por um </w:t>
+      </w:r>
+      <w:r>
+        <w:rPr>
+          <w:i/>
+          <w:iCs/>
+        </w:rPr>
+        <w:t xml:space="preserve">ciclo </w:t>
+      </w:r>
+      <w:proofErr w:type="spellStart"/>
+      <w:proofErr w:type="gramStart"/>
+      <w:r>
+        <w:rPr>
+          <w:i/>
+          <w:iCs/>
+        </w:rPr>
+        <w:t>for:each</w:t>
+      </w:r>
+      <w:proofErr w:type="spellEnd"/>
+      <w:proofErr w:type="gramEnd"/>
+      <w:r>
+        <w:rPr>
+          <w:i/>
+          <w:iCs/>
+        </w:rPr>
+        <w:t xml:space="preserve"> </w:t>
+      </w:r>
+      <w:r>
+        <w:t>logo tem complexidade de O(n).</w:t>
+      </w:r>
+    </w:p>
+    <w:p>
+      <w:pPr>
+        <w:pStyle w:val="BodyText"/>
+      </w:pPr>
+      <w:r>
+        <w:tab/>
+        <w:t xml:space="preserve">Complexidade </w:t>
+      </w:r>
+      <w:proofErr w:type="spellStart"/>
+      <w:r>
+        <w:rPr>
+          <w:i/>
+          <w:iCs/>
+        </w:rPr>
+        <w:t>allCycles</w:t>
+      </w:r>
+      <w:proofErr w:type="spellEnd"/>
+      <w:r>
+        <w:t xml:space="preserve"> é constituído por um ciclo </w:t>
+      </w:r>
+      <w:proofErr w:type="spellStart"/>
+      <w:proofErr w:type="gramStart"/>
+      <w:r>
+        <w:t>for:each</w:t>
+      </w:r>
+      <w:proofErr w:type="spellEnd"/>
+      <w:proofErr w:type="gramEnd"/>
+      <w:r>
+        <w:t xml:space="preserve">, mas como recorre ao método </w:t>
+      </w:r>
+      <w:proofErr w:type="spellStart"/>
+      <w:r>
+        <w:t>allPaths</w:t>
+      </w:r>
+      <w:proofErr w:type="spellEnd"/>
+      <w:r>
+        <w:t xml:space="preserve"> que tem um </w:t>
+      </w:r>
+      <w:proofErr w:type="spellStart"/>
+      <w:r>
+        <w:t>for:each</w:t>
+      </w:r>
+      <w:proofErr w:type="spellEnd"/>
+      <w:r>
+        <w:t xml:space="preserve"> com um </w:t>
+      </w:r>
+      <w:proofErr w:type="spellStart"/>
+      <w:r>
+        <w:t>if</w:t>
+      </w:r>
+      <w:proofErr w:type="spellEnd"/>
+      <w:r>
+        <w:t xml:space="preserve"> e um </w:t>
+      </w:r>
+      <w:proofErr w:type="spellStart"/>
+      <w:r>
+        <w:t>else</w:t>
+      </w:r>
+      <w:proofErr w:type="spellEnd"/>
+      <w:r>
+        <w:t xml:space="preserve">, a complexidade do método fica </w:t>
+      </w:r>
+      <w:r>
+        <w:t xml:space="preserve"> </w:t>
+      </w:r>
+      <w:r>
+        <w:t>O(n</w:t>
+      </w:r>
+      <w:r>
+        <w:rPr>
+          <w:vertAlign w:val="superscript"/>
+        </w:rPr>
+        <w:t>*</w:t>
+      </w:r>
+      <w:r>
+        <w:t>n</w:t>
+      </w:r>
+      <w:r>
+        <w:rPr>
+          <w:vertAlign w:val="superscript"/>
+        </w:rPr>
+        <w:t xml:space="preserve">2 </w:t>
+      </w:r>
+      <w:r>
+        <w:t>)</w:t>
+      </w:r>
+      <w:r>
+        <w:t xml:space="preserve"> = O(n</w:t>
+      </w:r>
+      <w:r>
+        <w:rPr>
+          <w:vertAlign w:val="superscript"/>
+        </w:rPr>
+        <w:t>3</w:t>
+      </w:r>
+      <w:r>
+        <w:t>)</w:t>
+      </w:r>
+      <w:r>
+        <w:t>.</w:t>
+      </w:r>
+    </w:p>
+    <w:p>
+      <w:pPr>
+        <w:pStyle w:val="BodyText"/>
+      </w:pPr>
+      <w:r>
+        <w:tab/>
+        <w:t xml:space="preserve">Complexidade </w:t>
+      </w:r>
+      <w:proofErr w:type="spellStart"/>
+      <w:r>
+        <w:rPr>
+          <w:i/>
+          <w:iCs/>
+        </w:rPr>
+        <w:t>all</w:t>
+      </w:r>
+      <w:r>
+        <w:rPr>
+          <w:i/>
+          <w:iCs/>
+        </w:rPr>
+        <w:t>Paths</w:t>
+      </w:r>
+      <w:proofErr w:type="spellEnd"/>
+      <w:r>
+        <w:t xml:space="preserve"> é constituído por um ciclo </w:t>
+      </w:r>
+      <w:proofErr w:type="spellStart"/>
+      <w:proofErr w:type="gramStart"/>
+      <w:r>
+        <w:t>for:each</w:t>
+      </w:r>
+      <w:proofErr w:type="spellEnd"/>
+      <w:proofErr w:type="gramEnd"/>
+      <w:r>
+        <w:t xml:space="preserve"> e um </w:t>
+      </w:r>
+      <w:proofErr w:type="spellStart"/>
+      <w:r>
+        <w:t>if</w:t>
+      </w:r>
+      <w:proofErr w:type="spellEnd"/>
+      <w:r>
+        <w:t xml:space="preserve"> </w:t>
+      </w:r>
+      <w:proofErr w:type="spellStart"/>
+      <w:r>
+        <w:t>and</w:t>
+      </w:r>
+      <w:proofErr w:type="spellEnd"/>
+      <w:r>
+        <w:t xml:space="preserve"> </w:t>
+      </w:r>
+      <w:proofErr w:type="spellStart"/>
+      <w:r>
+        <w:t>else</w:t>
+      </w:r>
+      <w:proofErr w:type="spellEnd"/>
+      <w:r>
+        <w:t xml:space="preserve"> com um </w:t>
+      </w:r>
+      <w:proofErr w:type="spellStart"/>
+      <w:r>
+        <w:t>if</w:t>
+      </w:r>
+      <w:proofErr w:type="spellEnd"/>
+      <w:r>
+        <w:t xml:space="preserve"> encadeado</w:t>
+      </w:r>
+      <w:r>
+        <w:t xml:space="preserve"> logo fica O(n*n) = O(n</w:t>
+      </w:r>
+      <w:r>
+        <w:rPr>
+          <w:vertAlign w:val="superscript"/>
+        </w:rPr>
+        <w:t>2</w:t>
+      </w:r>
+      <w:r>
+        <w:t>)</w:t>
+      </w:r>
+    </w:p>
+    <w:p>
+      <w:pPr>
+        <w:pStyle w:val="BodyText"/>
+      </w:pPr>
+      <w:r>
+        <w:tab/>
+        <w:t xml:space="preserve">Complexidade </w:t>
+      </w:r>
+      <w:proofErr w:type="spellStart"/>
+      <w:r>
+        <w:rPr>
+          <w:i/>
+          <w:iCs/>
+        </w:rPr>
+        <w:t>mostEfficientCircuit</w:t>
+      </w:r>
+      <w:proofErr w:type="spellEnd"/>
+      <w:r>
+        <w:rPr>
+          <w:i/>
+          <w:iCs/>
+        </w:rPr>
+        <w:t xml:space="preserve"> </w:t>
+      </w:r>
+      <w:r>
+        <w:t xml:space="preserve">é </w:t>
+      </w:r>
+      <w:r>
+        <w:t xml:space="preserve">utilizado o método </w:t>
+      </w:r>
+      <w:proofErr w:type="spellStart"/>
+      <w:r>
+        <w:t>allCycles</w:t>
+      </w:r>
+      <w:proofErr w:type="spellEnd"/>
+      <w:r>
+        <w:t xml:space="preserve"> para criar uma Lista de </w:t>
+      </w:r>
+      <w:proofErr w:type="spellStart"/>
+      <w:r>
+        <w:t>LinkedLists</w:t>
+      </w:r>
+      <w:proofErr w:type="spellEnd"/>
+      <w:r>
+        <w:t xml:space="preserve"> das posições do grafo e depois é utilizado um </w:t>
+      </w:r>
+      <w:proofErr w:type="spellStart"/>
+      <w:proofErr w:type="gramStart"/>
+      <w:r>
+        <w:t>for:each</w:t>
+      </w:r>
+      <w:proofErr w:type="spellEnd"/>
+      <w:proofErr w:type="gramEnd"/>
+      <w:r>
+        <w:t xml:space="preserve"> onde se chama o método </w:t>
+      </w:r>
+      <w:proofErr w:type="spellStart"/>
+      <w:r>
+        <w:lastRenderedPageBreak/>
+        <w:t>pathDistance</w:t>
+      </w:r>
+      <w:proofErr w:type="spellEnd"/>
+      <w:r>
+        <w:t xml:space="preserve"> e no final retorna-se o método print com a lista de portos. Logo a complexidade é</w:t>
+      </w:r>
+    </w:p>
+    <w:p>
+      <w:pPr>
+        <w:pStyle w:val="BodyText"/>
+      </w:pPr>
+      <w:r>
+        <w:t>O(n</w:t>
+      </w:r>
+      <w:r>
+        <w:rPr>
+          <w:vertAlign w:val="superscript"/>
+        </w:rPr>
+        <w:t>3</w:t>
+      </w:r>
+      <w:r>
+        <w:t>) + O(n) + O(n), como nas somas só se conta o maior termo, a complexidade é = O(n</w:t>
+      </w:r>
+      <w:r>
+        <w:rPr>
+          <w:vertAlign w:val="superscript"/>
+        </w:rPr>
+        <w:t>3</w:t>
+      </w:r>
+      <w:r>
+        <w:t>)</w:t>
+      </w:r>
+    </w:p>
+    <w:p>
+      <w:pPr>
+        <w:pStyle w:val="BodyText"/>
+      </w:pPr>
+      <w:r>
+        <w:tab/>
+      </w:r>
+      <w:r>
+        <w:t>Complexidade da us403 = O(n</w:t>
+      </w:r>
+      <w:r>
+        <w:rPr>
+          <w:vertAlign w:val="superscript"/>
+        </w:rPr>
+        <w:t>3</w:t>
+      </w:r>
+      <w:r>
+        <w:t>).</w:t>
+      </w:r>
+    </w:p>
+    <w:p>
+      <w:pPr>
+        <w:rPr>
+          <w:lang w:val="pt-PT"/>
         </w:rPr>
       </w:pPr>
     </w:p>
@@ -3979,7 +4520,7 @@
 <w:ftr xmlns:wpc="http://schemas.microsoft.com/office/word/2010/wordprocessingCanvas" xmlns:cx="http://schemas.microsoft.com/office/drawing/2014/chartex" xmlns:cx1="http://schemas.microsoft.com/office/drawing/2015/9/8/chartex" xmlns:cx2="http://schemas.microsoft.com/office/drawing/2015/10/21/chartex" xmlns:cx3="http://schemas.microsoft.com/office/drawing/2016/5/9/chartex" xmlns:cx4="http://schemas.microsoft.com/office/drawing/2016/5/10/chartex" xmlns:cx5="http://schemas.microsoft.com/office/drawing/2016/5/11/chartex" xmlns:cx6="http://schemas.microsoft.com/office/drawing/2016/5/12/chartex" xmlns:cx7="http://schemas.microsoft.com/office/drawing/2016/5/13/chartex" xmlns:cx8="http://schemas.microsoft.com/office/drawing/2016/5/14/chartex" xmlns:mc="http://schemas.openxmlformats.org/markup-compatibility/2006" xmlns:aink="http://schemas.microsoft.com/office/drawing/2016/ink" xmlns:am3d="http://schemas.microsoft.com/office/drawing/2017/model3d" xmlns:o="urn:schemas-microsoft-com:office:office" xmlns:r="http://schemas.openxmlformats.org/officeDocument/2006/relationships" xmlns:m="http://schemas.openxmlformats.org/officeDocument/2006/math" xmlns:v="urn:schemas-microsoft-com:vml" xmlns:wp14="http://schemas.microsoft.com/office/word/2010/wordprocessingDrawing" xmlns:wp="http://schemas.openxmlformats.org/drawingml/2006/wordprocessingDrawing" xmlns:w10="urn:schemas-microsoft-com:office:word" xmlns:w="http://schemas.openxmlformats.org/wordprocessingml/2006/main" xmlns:w14="http://schemas.microsoft.com/office/word/2010/wordml" xmlns:w15="http://schemas.microsoft.com/office/word/2012/wordml" xmlns:w16cex="http://schemas.microsoft.com/office/word/2018/wordml/cex" xmlns:w16cid="http://schemas.microsoft.com/office/word/2016/wordml/cid" xmlns:w16="http://schemas.microsoft.com/office/word/2018/wordml" xmlns:w16sdtdh="http://schemas.microsoft.com/office/word/2020/wordml/sdtdatahash" xmlns:w16se="http://schemas.microsoft.com/office/word/2015/wordml/symex" xmlns:wpg="http://schemas.microsoft.com/office/word/2010/wordprocessingGroup" xmlns:wpi="http://schemas.microsoft.com/office/word/2010/wordprocessingInk" xmlns:wne="http://schemas.microsoft.com/office/word/2006/wordml" xmlns:wps="http://schemas.microsoft.com/office/word/2010/wordprocessingShape" mc:Ignorable="w14 w15 w16se w16cid w16 w16cex w16sdtdh wp14">
   <w:p>
     <w:pPr>
-      <w:pStyle w:val="Corpodetexto"/>
+      <w:pStyle w:val="BodyText"/>
       <w:spacing w:line="14" w:lineRule="auto"/>
       <w:rPr>
         <w:sz w:val="20"/>
@@ -4091,7 +4632,7 @@
               <v:stroke joinstyle="miter"/>
               <v:path gradientshapeok="t" o:connecttype="rect"/>
             </v:shapetype>
-            <v:shape id="Text Box 2" o:spid="_x0000_s1026" type="#_x0000_t202" style="position:absolute;left:0;text-align:left;margin-left:297.6pt;margin-top:717.9pt;width:17.05pt;height:13.05pt;z-index:-251655168;visibility:visible;mso-wrap-style:square;mso-width-percent:0;mso-height-percent:0;mso-wrap-distance-left:9pt;mso-wrap-distance-top:0;mso-wrap-distance-right:9pt;mso-wrap-distance-bottom:0;mso-position-horizontal:absolute;mso-position-horizontal-relative:page;mso-position-vertical:absolute;mso-position-vertical-relative:page;mso-width-percent:0;mso-height-percent:0;mso-width-relative:page;mso-height-relative:page;v-text-anchor:top" o:gfxdata="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" filled="f" stroked="f">
+            <v:shape id="Text Box 2" o:spid="_x0000_s1026" type="#_x0000_t202" style="position:absolute;left:0;text-align:left;margin-left:297.6pt;margin-top:717.9pt;width:17.05pt;height:13.05pt;z-index:-251655168;visibility:visible;mso-wrap-style:square;mso-width-percent:0;mso-height-percent:0;mso-wrap-distance-left:9pt;mso-wrap-distance-top:0;mso-wrap-distance-right:9pt;mso-wrap-distance-bottom:0;mso-position-horizontal:absolute;mso-position-horizontal-relative:page;mso-position-vertical:absolute;mso-position-vertical-relative:page;mso-width-percent:0;mso-height-percent:0;mso-width-relative:page;mso-height-relative:page;v-text-anchor:top" o:gfxdata="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" filled="f" stroked="f">
               <v:path arrowok="t"/>
               <v:textbox inset="0,0,0,0">
                 <w:txbxContent>
@@ -4214,7 +4755,7 @@
         </mc:Choice>
         <mc:Fallback>
           <w:pict>
-            <v:shape w14:anchorId="0B3A1BF4" id="Text Box 1" o:spid="_x0000_s1027" type="#_x0000_t202" style="position:absolute;left:0;text-align:left;margin-left:71pt;margin-top:731.35pt;width:82.8pt;height:13.05pt;z-index:-251654144;visibility:visible;mso-wrap-style:square;mso-width-percent:0;mso-height-percent:0;mso-wrap-distance-left:9pt;mso-wrap-distance-top:0;mso-wrap-distance-right:9pt;mso-wrap-distance-bottom:0;mso-position-horizontal:absolute;mso-position-horizontal-relative:page;mso-position-vertical:absolute;mso-position-vertical-relative:page;mso-width-percent:0;mso-height-percent:0;mso-width-relative:page;mso-height-relative:page;v-text-anchor:top" o:gfxdata="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" filled="f" stroked="f">
+            <v:shape w14:anchorId="0B3A1BF4" id="Text Box 1" o:spid="_x0000_s1027" type="#_x0000_t202" style="position:absolute;left:0;text-align:left;margin-left:71pt;margin-top:731.35pt;width:82.8pt;height:13.05pt;z-index:-251654144;visibility:visible;mso-wrap-style:square;mso-width-percent:0;mso-height-percent:0;mso-wrap-distance-left:9pt;mso-wrap-distance-top:0;mso-wrap-distance-right:9pt;mso-wrap-distance-bottom:0;mso-position-horizontal:absolute;mso-position-horizontal-relative:page;mso-position-vertical:absolute;mso-position-vertical-relative:page;mso-width-percent:0;mso-height-percent:0;mso-width-relative:page;mso-height-relative:page;v-text-anchor:top" o:gfxdata="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" filled="f" stroked="f">
               <v:path arrowok="t"/>
               <v:textbox inset="0,0,0,0">
                 <w:txbxContent>
@@ -4262,7 +4803,7 @@
 <w:hdr xmlns:wpc="http://schemas.microsoft.com/office/word/2010/wordprocessingCanvas" xmlns:cx="http://schemas.microsoft.com/office/drawing/2014/chartex" xmlns:cx1="http://schemas.microsoft.com/office/drawing/2015/9/8/chartex" xmlns:cx2="http://schemas.microsoft.com/office/drawing/2015/10/21/chartex" xmlns:cx3="http://schemas.microsoft.com/office/drawing/2016/5/9/chartex" xmlns:cx4="http://schemas.microsoft.com/office/drawing/2016/5/10/chartex" xmlns:cx5="http://schemas.microsoft.com/office/drawing/2016/5/11/chartex" xmlns:cx6="http://schemas.microsoft.com/office/drawing/2016/5/12/chartex" xmlns:cx7="http://schemas.microsoft.com/office/drawing/2016/5/13/chartex" xmlns:cx8="http://schemas.microsoft.com/office/drawing/2016/5/14/chartex" xmlns:mc="http://schemas.openxmlformats.org/markup-compatibility/2006" xmlns:aink="http://schemas.microsoft.com/office/drawing/2016/ink" xmlns:am3d="http://schemas.microsoft.com/office/drawing/2017/model3d" xmlns:o="urn:schemas-microsoft-com:office:office" xmlns:r="http://schemas.openxmlformats.org/officeDocument/2006/relationships" xmlns:m="http://schemas.openxmlformats.org/officeDocument/2006/math" xmlns:v="urn:schemas-microsoft-com:vml" xmlns:wp14="http://schemas.microsoft.com/office/word/2010/wordprocessingDrawing" xmlns:wp="http://schemas.openxmlformats.org/drawingml/2006/wordprocessingDrawing" xmlns:w10="urn:schemas-microsoft-com:office:word" xmlns:w="http://schemas.openxmlformats.org/wordprocessingml/2006/main" xmlns:w14="http://schemas.microsoft.com/office/word/2010/wordml" xmlns:w15="http://schemas.microsoft.com/office/word/2012/wordml" xmlns:w16cex="http://schemas.microsoft.com/office/word/2018/wordml/cex" xmlns:w16cid="http://schemas.microsoft.com/office/word/2016/wordml/cid" xmlns:w16="http://schemas.microsoft.com/office/word/2018/wordml" xmlns:w16sdtdh="http://schemas.microsoft.com/office/word/2020/wordml/sdtdatahash" xmlns:w16se="http://schemas.microsoft.com/office/word/2015/wordml/symex" xmlns:wpg="http://schemas.microsoft.com/office/word/2010/wordprocessingGroup" xmlns:wpi="http://schemas.microsoft.com/office/word/2010/wordprocessingInk" xmlns:wne="http://schemas.microsoft.com/office/word/2006/wordml" xmlns:wps="http://schemas.microsoft.com/office/word/2010/wordprocessingShape" mc:Ignorable="w14 w15 w16se w16cid w16 w16cex w16sdtdh wp14">
   <w:p>
     <w:pPr>
-      <w:pStyle w:val="Corpodetexto"/>
+      <w:pStyle w:val="BodyText"/>
       <w:spacing w:line="14" w:lineRule="auto"/>
       <w:rPr>
         <w:sz w:val="20"/>
@@ -4376,7 +4917,7 @@
         <w:rFonts w:asciiTheme="minorHAnsi" w:eastAsiaTheme="minorHAnsi" w:hAnsiTheme="minorHAnsi" w:cstheme="minorBidi"/>
         <w:sz w:val="24"/>
         <w:szCs w:val="24"/>
-        <w:lang w:eastAsia="en-US" w:bidi="ar-SA"/>
+        <w:lang w:val="en-PT" w:eastAsia="en-US" w:bidi="ar-SA"/>
       </w:rPr>
     </w:rPrDefault>
     <w:pPrDefault/>
@@ -4768,10 +5309,10 @@
       <w:lang w:eastAsia="en-GB"/>
     </w:rPr>
   </w:style>
-  <w:style w:type="paragraph" w:styleId="Ttulo1">
+  <w:style w:type="paragraph" w:styleId="Heading1">
     <w:name w:val="heading 1"/>
     <w:basedOn w:val="Normal"/>
-    <w:link w:val="Ttulo1Carter"/>
+    <w:link w:val="Heading1Char"/>
     <w:uiPriority w:val="9"/>
     <w:qFormat/>
     <w:rsid w:val="009C2E80"/>
@@ -4791,11 +5332,11 @@
       <w:lang w:val="pt-PT" w:eastAsia="en-US"/>
     </w:rPr>
   </w:style>
-  <w:style w:type="paragraph" w:styleId="Ttulo2">
+  <w:style w:type="paragraph" w:styleId="Heading2">
     <w:name w:val="heading 2"/>
     <w:basedOn w:val="Normal"/>
     <w:next w:val="Normal"/>
-    <w:link w:val="Ttulo2Carter"/>
+    <w:link w:val="Heading2Char"/>
     <w:uiPriority w:val="9"/>
     <w:unhideWhenUsed/>
     <w:qFormat/>
@@ -4817,13 +5358,13 @@
       <w:lang w:val="pt-PT" w:eastAsia="en-US"/>
     </w:rPr>
   </w:style>
-  <w:style w:type="character" w:default="1" w:styleId="Tipodeletrapredefinidodopargrafo">
+  <w:style w:type="character" w:default="1" w:styleId="DefaultParagraphFont">
     <w:name w:val="Default Paragraph Font"/>
     <w:uiPriority w:val="1"/>
     <w:semiHidden/>
     <w:unhideWhenUsed/>
   </w:style>
-  <w:style w:type="table" w:default="1" w:styleId="Tabelanormal">
+  <w:style w:type="table" w:default="1" w:styleId="TableNormal">
     <w:name w:val="Normal Table"/>
     <w:uiPriority w:val="99"/>
     <w:semiHidden/>
@@ -4838,16 +5379,16 @@
       </w:tblCellMar>
     </w:tblPr>
   </w:style>
-  <w:style w:type="numbering" w:default="1" w:styleId="Semlista">
+  <w:style w:type="numbering" w:default="1" w:styleId="NoList">
     <w:name w:val="No List"/>
     <w:uiPriority w:val="99"/>
     <w:semiHidden/>
     <w:unhideWhenUsed/>
   </w:style>
-  <w:style w:type="character" w:customStyle="1" w:styleId="Ttulo1Carter">
-    <w:name w:val="Título 1 Caráter"/>
-    <w:basedOn w:val="Tipodeletrapredefinidodopargrafo"/>
-    <w:link w:val="Ttulo1"/>
+  <w:style w:type="character" w:customStyle="1" w:styleId="Heading1Char">
+    <w:name w:val="Heading 1 Char"/>
+    <w:basedOn w:val="DefaultParagraphFont"/>
+    <w:link w:val="Heading1"/>
     <w:uiPriority w:val="9"/>
     <w:rsid w:val="009C2E80"/>
     <w:rPr>
@@ -4858,10 +5399,10 @@
       <w:lang w:val="pt-PT"/>
     </w:rPr>
   </w:style>
-  <w:style w:type="character" w:customStyle="1" w:styleId="Ttulo2Carter">
-    <w:name w:val="Título 2 Caráter"/>
-    <w:basedOn w:val="Tipodeletrapredefinidodopargrafo"/>
-    <w:link w:val="Ttulo2"/>
+  <w:style w:type="character" w:customStyle="1" w:styleId="Heading2Char">
+    <w:name w:val="Heading 2 Char"/>
+    <w:basedOn w:val="DefaultParagraphFont"/>
+    <w:link w:val="Heading2"/>
     <w:uiPriority w:val="9"/>
     <w:rsid w:val="009C2E80"/>
     <w:rPr>
@@ -4872,10 +5413,10 @@
       <w:lang w:val="pt-PT"/>
     </w:rPr>
   </w:style>
-  <w:style w:type="paragraph" w:styleId="Corpodetexto">
+  <w:style w:type="paragraph" w:styleId="BodyText">
     <w:name w:val="Body Text"/>
     <w:basedOn w:val="Normal"/>
-    <w:link w:val="CorpodetextoCarter"/>
+    <w:link w:val="BodyTextChar"/>
     <w:uiPriority w:val="1"/>
     <w:qFormat/>
     <w:rsid w:val="009C2E80"/>
@@ -4891,10 +5432,10 @@
       <w:lang w:val="pt-PT" w:eastAsia="en-US"/>
     </w:rPr>
   </w:style>
-  <w:style w:type="character" w:customStyle="1" w:styleId="CorpodetextoCarter">
-    <w:name w:val="Corpo de texto Caráter"/>
-    <w:basedOn w:val="Tipodeletrapredefinidodopargrafo"/>
-    <w:link w:val="Corpodetexto"/>
+  <w:style w:type="character" w:customStyle="1" w:styleId="BodyTextChar">
+    <w:name w:val="Body Text Char"/>
+    <w:basedOn w:val="DefaultParagraphFont"/>
+    <w:link w:val="BodyText"/>
     <w:uiPriority w:val="1"/>
     <w:rsid w:val="009C2E80"/>
     <w:rPr>
@@ -4902,10 +5443,10 @@
       <w:lang w:val="pt-PT"/>
     </w:rPr>
   </w:style>
-  <w:style w:type="paragraph" w:styleId="Ttulo">
+  <w:style w:type="paragraph" w:styleId="Title">
     <w:name w:val="Title"/>
     <w:basedOn w:val="Normal"/>
-    <w:link w:val="TtuloCarter"/>
+    <w:link w:val="TitleChar"/>
     <w:uiPriority w:val="10"/>
     <w:qFormat/>
     <w:rsid w:val="009C2E80"/>
@@ -4926,10 +5467,10 @@
       <w:lang w:val="pt-PT" w:eastAsia="en-US"/>
     </w:rPr>
   </w:style>
-  <w:style w:type="character" w:customStyle="1" w:styleId="TtuloCarter">
-    <w:name w:val="Título Caráter"/>
-    <w:basedOn w:val="Tipodeletrapredefinidodopargrafo"/>
-    <w:link w:val="Ttulo"/>
+  <w:style w:type="character" w:customStyle="1" w:styleId="TitleChar">
+    <w:name w:val="Title Char"/>
+    <w:basedOn w:val="DefaultParagraphFont"/>
+    <w:link w:val="Title"/>
     <w:uiPriority w:val="10"/>
     <w:rsid w:val="009C2E80"/>
     <w:rPr>
@@ -4941,7 +5482,7 @@
       <w:lang w:val="pt-PT"/>
     </w:rPr>
   </w:style>
-  <w:style w:type="paragraph" w:styleId="Legenda">
+  <w:style w:type="paragraph" w:styleId="Caption">
     <w:name w:val="caption"/>
     <w:basedOn w:val="Normal"/>
     <w:next w:val="Normal"/>
@@ -4965,9 +5506,9 @@
       <w:lang w:val="pt-PT" w:eastAsia="en-US"/>
     </w:rPr>
   </w:style>
-  <w:style w:type="paragraph" w:styleId="Cabealhodondice">
+  <w:style w:type="paragraph" w:styleId="TOCHeading">
     <w:name w:val="TOC Heading"/>
-    <w:basedOn w:val="Ttulo1"/>
+    <w:basedOn w:val="Heading1"/>
     <w:next w:val="Normal"/>
     <w:uiPriority w:val="39"/>
     <w:unhideWhenUsed/>
@@ -4992,7 +5533,7 @@
       <w:lang w:eastAsia="pt-PT"/>
     </w:rPr>
   </w:style>
-  <w:style w:type="paragraph" w:styleId="ndice1">
+  <w:style w:type="paragraph" w:styleId="TOC1">
     <w:name w:val="toc 1"/>
     <w:basedOn w:val="Normal"/>
     <w:next w:val="Normal"/>
@@ -5001,19 +5542,17 @@
     <w:unhideWhenUsed/>
     <w:rsid w:val="009C2E80"/>
     <w:pPr>
-      <w:widowControl w:val="0"/>
-      <w:autoSpaceDE w:val="0"/>
-      <w:autoSpaceDN w:val="0"/>
-      <w:spacing w:after="100"/>
+      <w:spacing w:before="120"/>
     </w:pPr>
     <w:rPr>
-      <w:rFonts w:ascii="Calibri" w:eastAsia="Calibri" w:hAnsi="Calibri" w:cs="Calibri"/>
-      <w:sz w:val="22"/>
-      <w:szCs w:val="22"/>
-      <w:lang w:val="pt-PT" w:eastAsia="en-US"/>
+      <w:rFonts w:asciiTheme="minorHAnsi" w:hAnsiTheme="minorHAnsi" w:cstheme="minorHAnsi"/>
+      <w:b/>
+      <w:bCs/>
+      <w:i/>
+      <w:iCs/>
     </w:rPr>
   </w:style>
-  <w:style w:type="paragraph" w:styleId="ndice2">
+  <w:style w:type="paragraph" w:styleId="TOC2">
     <w:name w:val="toc 2"/>
     <w:basedOn w:val="Normal"/>
     <w:next w:val="Normal"/>
@@ -5022,22 +5561,20 @@
     <w:unhideWhenUsed/>
     <w:rsid w:val="009C2E80"/>
     <w:pPr>
-      <w:widowControl w:val="0"/>
-      <w:autoSpaceDE w:val="0"/>
-      <w:autoSpaceDN w:val="0"/>
-      <w:spacing w:after="100"/>
-      <w:ind w:left="220"/>
+      <w:spacing w:before="120"/>
+      <w:ind w:left="240"/>
     </w:pPr>
     <w:rPr>
-      <w:rFonts w:ascii="Calibri" w:eastAsia="Calibri" w:hAnsi="Calibri" w:cs="Calibri"/>
+      <w:rFonts w:asciiTheme="minorHAnsi" w:hAnsiTheme="minorHAnsi" w:cstheme="minorHAnsi"/>
+      <w:b/>
+      <w:bCs/>
       <w:sz w:val="22"/>
       <w:szCs w:val="22"/>
-      <w:lang w:val="pt-PT" w:eastAsia="en-US"/>
     </w:rPr>
   </w:style>
-  <w:style w:type="character" w:styleId="Hiperligao">
+  <w:style w:type="character" w:styleId="Hyperlink">
     <w:name w:val="Hyperlink"/>
-    <w:basedOn w:val="Tipodeletrapredefinidodopargrafo"/>
+    <w:basedOn w:val="DefaultParagraphFont"/>
     <w:uiPriority w:val="99"/>
     <w:unhideWhenUsed/>
     <w:rsid w:val="009C2E80"/>
@@ -5046,7 +5583,7 @@
       <w:u w:val="single"/>
     </w:rPr>
   </w:style>
-  <w:style w:type="paragraph" w:styleId="ndicedeilustraes">
+  <w:style w:type="paragraph" w:styleId="TableofFigures">
     <w:name w:val="table of figures"/>
     <w:basedOn w:val="Normal"/>
     <w:next w:val="Normal"/>
@@ -5065,10 +5602,10 @@
       <w:lang w:val="pt-PT" w:eastAsia="en-US"/>
     </w:rPr>
   </w:style>
-  <w:style w:type="paragraph" w:styleId="Cabealho">
+  <w:style w:type="paragraph" w:styleId="Header">
     <w:name w:val="header"/>
     <w:basedOn w:val="Normal"/>
-    <w:link w:val="CabealhoCarter"/>
+    <w:link w:val="HeaderChar"/>
     <w:uiPriority w:val="99"/>
     <w:unhideWhenUsed/>
     <w:rsid w:val="009C2E80"/>
@@ -5088,10 +5625,10 @@
       <w:lang w:val="pt-PT" w:eastAsia="en-US"/>
     </w:rPr>
   </w:style>
-  <w:style w:type="character" w:customStyle="1" w:styleId="CabealhoCarter">
-    <w:name w:val="Cabeçalho Caráter"/>
-    <w:basedOn w:val="Tipodeletrapredefinidodopargrafo"/>
-    <w:link w:val="Cabealho"/>
+  <w:style w:type="character" w:customStyle="1" w:styleId="HeaderChar">
+    <w:name w:val="Header Char"/>
+    <w:basedOn w:val="DefaultParagraphFont"/>
+    <w:link w:val="Header"/>
     <w:uiPriority w:val="99"/>
     <w:rsid w:val="009C2E80"/>
     <w:rPr>
@@ -5101,10 +5638,10 @@
       <w:lang w:val="pt-PT"/>
     </w:rPr>
   </w:style>
-  <w:style w:type="paragraph" w:styleId="Rodap">
+  <w:style w:type="paragraph" w:styleId="Footer">
     <w:name w:val="footer"/>
     <w:basedOn w:val="Normal"/>
-    <w:link w:val="RodapCarter"/>
+    <w:link w:val="FooterChar"/>
     <w:uiPriority w:val="99"/>
     <w:unhideWhenUsed/>
     <w:rsid w:val="009C2E80"/>
@@ -5124,10 +5661,10 @@
       <w:lang w:val="pt-PT" w:eastAsia="en-US"/>
     </w:rPr>
   </w:style>
-  <w:style w:type="character" w:customStyle="1" w:styleId="RodapCarter">
-    <w:name w:val="Rodapé Caráter"/>
-    <w:basedOn w:val="Tipodeletrapredefinidodopargrafo"/>
-    <w:link w:val="Rodap"/>
+  <w:style w:type="character" w:customStyle="1" w:styleId="FooterChar">
+    <w:name w:val="Footer Char"/>
+    <w:basedOn w:val="DefaultParagraphFont"/>
+    <w:link w:val="Footer"/>
     <w:uiPriority w:val="99"/>
     <w:rsid w:val="009C2E80"/>
     <w:rPr>
@@ -5135,6 +5672,132 @@
       <w:sz w:val="22"/>
       <w:szCs w:val="22"/>
       <w:lang w:val="pt-PT"/>
+    </w:rPr>
+  </w:style>
+  <w:style w:type="paragraph" w:styleId="TOC3">
+    <w:name w:val="toc 3"/>
+    <w:basedOn w:val="Normal"/>
+    <w:next w:val="Normal"/>
+    <w:autoRedefine/>
+    <w:uiPriority w:val="39"/>
+    <w:semiHidden/>
+    <w:unhideWhenUsed/>
+    <w:rsid w:val="007B5A69"/>
+    <w:pPr>
+      <w:ind w:left="480"/>
+    </w:pPr>
+    <w:rPr>
+      <w:rFonts w:asciiTheme="minorHAnsi" w:hAnsiTheme="minorHAnsi" w:cstheme="minorHAnsi"/>
+      <w:sz w:val="20"/>
+      <w:szCs w:val="20"/>
+    </w:rPr>
+  </w:style>
+  <w:style w:type="paragraph" w:styleId="TOC4">
+    <w:name w:val="toc 4"/>
+    <w:basedOn w:val="Normal"/>
+    <w:next w:val="Normal"/>
+    <w:autoRedefine/>
+    <w:uiPriority w:val="39"/>
+    <w:semiHidden/>
+    <w:unhideWhenUsed/>
+    <w:rsid w:val="007B5A69"/>
+    <w:pPr>
+      <w:ind w:left="720"/>
+    </w:pPr>
+    <w:rPr>
+      <w:rFonts w:asciiTheme="minorHAnsi" w:hAnsiTheme="minorHAnsi" w:cstheme="minorHAnsi"/>
+      <w:sz w:val="20"/>
+      <w:szCs w:val="20"/>
+    </w:rPr>
+  </w:style>
+  <w:style w:type="paragraph" w:styleId="TOC5">
+    <w:name w:val="toc 5"/>
+    <w:basedOn w:val="Normal"/>
+    <w:next w:val="Normal"/>
+    <w:autoRedefine/>
+    <w:uiPriority w:val="39"/>
+    <w:semiHidden/>
+    <w:unhideWhenUsed/>
+    <w:rsid w:val="007B5A69"/>
+    <w:pPr>
+      <w:ind w:left="960"/>
+    </w:pPr>
+    <w:rPr>
+      <w:rFonts w:asciiTheme="minorHAnsi" w:hAnsiTheme="minorHAnsi" w:cstheme="minorHAnsi"/>
+      <w:sz w:val="20"/>
+      <w:szCs w:val="20"/>
+    </w:rPr>
+  </w:style>
+  <w:style w:type="paragraph" w:styleId="TOC6">
+    <w:name w:val="toc 6"/>
+    <w:basedOn w:val="Normal"/>
+    <w:next w:val="Normal"/>
+    <w:autoRedefine/>
+    <w:uiPriority w:val="39"/>
+    <w:semiHidden/>
+    <w:unhideWhenUsed/>
+    <w:rsid w:val="007B5A69"/>
+    <w:pPr>
+      <w:ind w:left="1200"/>
+    </w:pPr>
+    <w:rPr>
+      <w:rFonts w:asciiTheme="minorHAnsi" w:hAnsiTheme="minorHAnsi" w:cstheme="minorHAnsi"/>
+      <w:sz w:val="20"/>
+      <w:szCs w:val="20"/>
+    </w:rPr>
+  </w:style>
+  <w:style w:type="paragraph" w:styleId="TOC7">
+    <w:name w:val="toc 7"/>
+    <w:basedOn w:val="Normal"/>
+    <w:next w:val="Normal"/>
+    <w:autoRedefine/>
+    <w:uiPriority w:val="39"/>
+    <w:semiHidden/>
+    <w:unhideWhenUsed/>
+    <w:rsid w:val="007B5A69"/>
+    <w:pPr>
+      <w:ind w:left="1440"/>
+    </w:pPr>
+    <w:rPr>
+      <w:rFonts w:asciiTheme="minorHAnsi" w:hAnsiTheme="minorHAnsi" w:cstheme="minorHAnsi"/>
+      <w:sz w:val="20"/>
+      <w:szCs w:val="20"/>
+    </w:rPr>
+  </w:style>
+  <w:style w:type="paragraph" w:styleId="TOC8">
+    <w:name w:val="toc 8"/>
+    <w:basedOn w:val="Normal"/>
+    <w:next w:val="Normal"/>
+    <w:autoRedefine/>
+    <w:uiPriority w:val="39"/>
+    <w:semiHidden/>
+    <w:unhideWhenUsed/>
+    <w:rsid w:val="007B5A69"/>
+    <w:pPr>
+      <w:ind w:left="1680"/>
+    </w:pPr>
+    <w:rPr>
+      <w:rFonts w:asciiTheme="minorHAnsi" w:hAnsiTheme="minorHAnsi" w:cstheme="minorHAnsi"/>
+      <w:sz w:val="20"/>
+      <w:szCs w:val="20"/>
+    </w:rPr>
+  </w:style>
+  <w:style w:type="paragraph" w:styleId="TOC9">
+    <w:name w:val="toc 9"/>
+    <w:basedOn w:val="Normal"/>
+    <w:next w:val="Normal"/>
+    <w:autoRedefine/>
+    <w:uiPriority w:val="39"/>
+    <w:semiHidden/>
+    <w:unhideWhenUsed/>
+    <w:rsid w:val="007B5A69"/>
+    <w:pPr>
+      <w:ind w:left="1920"/>
+    </w:pPr>
+    <w:rPr>
+      <w:rFonts w:asciiTheme="minorHAnsi" w:hAnsiTheme="minorHAnsi" w:cstheme="minorHAnsi"/>
+      <w:sz w:val="20"/>
+      <w:szCs w:val="20"/>
     </w:rPr>
   </w:style>
 </w:styles>

</xml_diff>